<commit_message>
Second major edition of the paper and the letter of responce.
</commit_message>
<xml_diff>
--- a/JSSCE_Special_Issue/Response2Reviewers/Responce2Reviewers.docx
+++ b/JSSCE_Special_Issue/Response2Reviewers/Responce2Reviewers.docx
@@ -85,76 +85,243 @@
         </w:rPr>
         <w:t xml:space="preserve">In response to your and their comments we have </w:t>
       </w:r>
-    </w:p>
-    <w:p>
-      <w:pPr>
-        <w:rPr>
-          <w:sz w:val="22"/>
-          <w:szCs w:val="22"/>
-        </w:rPr>
-      </w:pPr>
+      <w:r>
+        <w:rPr>
+          <w:sz w:val="22"/>
+          <w:szCs w:val="22"/>
+        </w:rPr>
+        <w:t xml:space="preserve">introduces the following </w:t>
+      </w:r>
+      <w:r>
+        <w:rPr>
+          <w:sz w:val="22"/>
+          <w:szCs w:val="22"/>
+        </w:rPr>
+        <w:t>key</w:t>
+      </w:r>
+      <w:r>
+        <w:rPr>
+          <w:sz w:val="22"/>
+          <w:szCs w:val="22"/>
+        </w:rPr>
+        <w:t xml:space="preserve"> modifications:</w:t>
+      </w:r>
+    </w:p>
+    <w:p>
+      <w:pPr>
+        <w:pStyle w:val="ListParagraph"/>
+        <w:numPr>
+          <w:ilvl w:val="0"/>
+          <w:numId w:val="15"/>
+        </w:numPr>
+        <w:spacing w:after="80" w:line="240" w:lineRule="auto"/>
+      </w:pPr>
+      <w:r>
+        <w:t xml:space="preserve">Introduction section </w:t>
+      </w:r>
+      <w:r>
+        <w:t>is modified to better</w:t>
+      </w:r>
+      <w:r>
+        <w:t xml:space="preserve"> specify the objectives </w:t>
+      </w:r>
+      <w:r>
+        <w:t xml:space="preserve">and the scope of the </w:t>
+      </w:r>
+      <w:r>
+        <w:t>work.</w:t>
+      </w:r>
+    </w:p>
+    <w:p>
+      <w:pPr>
+        <w:pStyle w:val="ListParagraph"/>
+        <w:numPr>
+          <w:ilvl w:val="0"/>
+          <w:numId w:val="15"/>
+        </w:numPr>
+        <w:spacing w:after="80" w:line="240" w:lineRule="auto"/>
+      </w:pPr>
+      <w:r>
+        <w:t>A new short subsection “</w:t>
+      </w:r>
+      <w:r>
+        <w:t>II.</w:t>
+      </w:r>
+      <w:r>
+        <w:t>C</w:t>
+      </w:r>
+      <w:r>
+        <w:t xml:space="preserve">. Multicriteria Optimization </w:t>
+      </w:r>
+      <w:r>
+        <w:t>Framework” was added to justify the choice of the optimization method and to present a high level overview of the optimization framework.</w:t>
+      </w:r>
+    </w:p>
+    <w:p>
+      <w:pPr>
+        <w:pStyle w:val="ListParagraph"/>
+        <w:numPr>
+          <w:ilvl w:val="0"/>
+          <w:numId w:val="15"/>
+        </w:numPr>
+        <w:spacing w:after="80" w:line="240" w:lineRule="auto"/>
+      </w:pPr>
+      <w:r>
+        <w:t xml:space="preserve">A new result </w:t>
+      </w:r>
+      <w:r>
+        <w:t xml:space="preserve">and its discussion that </w:t>
+      </w:r>
+      <w:r>
+        <w:t>address</w:t>
+      </w:r>
+      <w:r>
+        <w:t xml:space="preserve"> the robustness </w:t>
+      </w:r>
+      <w:r>
+        <w:t xml:space="preserve">properties </w:t>
+      </w:r>
+      <w:r>
+        <w:t xml:space="preserve">of the optimal control system design </w:t>
+      </w:r>
+      <w:r>
+        <w:t xml:space="preserve">were added </w:t>
+      </w:r>
+      <w:r>
+        <w:t>at</w:t>
+      </w:r>
+      <w:r>
+        <w:t xml:space="preserve"> the end of Section IV.B.</w:t>
+      </w:r>
+    </w:p>
+    <w:p>
+      <w:pPr>
+        <w:pStyle w:val="ListParagraph"/>
+        <w:numPr>
+          <w:ilvl w:val="0"/>
+          <w:numId w:val="15"/>
+        </w:numPr>
+        <w:spacing w:after="80" w:line="240" w:lineRule="auto"/>
+      </w:pPr>
+      <w:r>
+        <w:t>All references along the text were revised to represent the latest developments in the field.</w:t>
+      </w:r>
+    </w:p>
+    <w:p>
+      <w:pPr>
+        <w:pStyle w:val="ListParagraph"/>
+        <w:numPr>
+          <w:ilvl w:val="0"/>
+          <w:numId w:val="15"/>
+        </w:numPr>
+        <w:spacing w:after="80" w:line="240" w:lineRule="auto"/>
+      </w:pPr>
+      <w:r>
+        <w:t xml:space="preserve">Most of the figures </w:t>
+      </w:r>
+      <w:r>
+        <w:t>were</w:t>
+      </w:r>
+      <w:r>
+        <w:t xml:space="preserve"> significant</w:t>
+      </w:r>
+      <w:r>
+        <w:t>ly</w:t>
+      </w:r>
+      <w:r>
+        <w:t xml:space="preserve"> modifi</w:t>
+      </w:r>
+      <w:r>
+        <w:t>ed</w:t>
+      </w:r>
+      <w:r>
+        <w:t xml:space="preserve"> to improve their clarity</w:t>
+      </w:r>
+      <w:r>
+        <w:t>.</w:t>
+      </w:r>
+      <w:r>
+        <w:t xml:space="preserve"> Furthermore, three</w:t>
+      </w:r>
+      <w:r>
+        <w:t xml:space="preserve"> new figures were added to support </w:t>
+      </w:r>
+      <w:r>
+        <w:t xml:space="preserve">a discussion in Subsection </w:t>
+      </w:r>
+      <w:r>
+        <w:t>II.</w:t>
+      </w:r>
+      <w:r>
+        <w:t>C</w:t>
+      </w:r>
+      <w:r>
+        <w:t>.</w:t>
+      </w:r>
+      <w:r>
+        <w:t xml:space="preserve"> (</w:t>
+      </w:r>
       <w:proofErr w:type="gramStart"/>
       <w:r>
-        <w:rPr>
-          <w:sz w:val="22"/>
-          <w:szCs w:val="22"/>
-        </w:rPr>
-        <w:t>shortened</w:t>
+        <w:t>one</w:t>
       </w:r>
       <w:proofErr w:type="gramEnd"/>
       <w:r>
-        <w:rPr>
-          <w:sz w:val="22"/>
-          <w:szCs w:val="22"/>
-        </w:rPr>
-        <w:t xml:space="preserve"> the proofs in the appendix and now each proof fits in one page. The current appendix includes four pages of derivations (rather than eight) and represents 15% of the manuscript (rather than 25%). We have also removed some of the equations in the main body, shortening the revised manuscript by one additional page. As a result, the manuscript is now 27 pages long (rather than 32), and has a total of 59 numbered equations (rather than 81).</w:t>
-      </w:r>
-    </w:p>
-    <w:p>
-      <w:pPr>
-        <w:rPr>
-          <w:sz w:val="22"/>
-          <w:szCs w:val="22"/>
-        </w:rPr>
-      </w:pPr>
-    </w:p>
-    <w:p>
-      <w:pPr>
-        <w:rPr>
-          <w:sz w:val="22"/>
-          <w:szCs w:val="22"/>
-        </w:rPr>
-      </w:pPr>
-      <w:r>
-        <w:rPr>
-          <w:sz w:val="22"/>
-          <w:szCs w:val="22"/>
-        </w:rPr>
-        <w:t>It is our opinion that further cuts, either in the main body or in the appendices, would compromise the rigor and clarity of the exposition. In fact, the current proofs in the manuscript are already hard to follow, as many technical details are now missing. While we agree that experimentation is crucial to validate the developed algorithms, we also think that theoretical derivations are critical to understand both their advantages and limitations.</w:t>
-      </w:r>
-    </w:p>
-    <w:p>
-      <w:pPr>
-        <w:rPr>
-          <w:sz w:val="22"/>
-          <w:szCs w:val="22"/>
-        </w:rPr>
-      </w:pPr>
-    </w:p>
-    <w:p>
-      <w:pPr>
-        <w:rPr>
-          <w:sz w:val="22"/>
-          <w:szCs w:val="22"/>
-        </w:rPr>
-      </w:pPr>
-      <w:r>
-        <w:rPr>
-          <w:sz w:val="22"/>
-          <w:szCs w:val="22"/>
-        </w:rPr>
-        <w:t xml:space="preserve">In what follows we attach our response to each of the reviewers. Thank you for your consideration of our work. </w:t>
-      </w:r>
+        <w:t xml:space="preserve"> figure)</w:t>
+      </w:r>
+      <w:r>
+        <w:t xml:space="preserve"> </w:t>
+      </w:r>
+      <w:r>
+        <w:t xml:space="preserve">and </w:t>
+      </w:r>
+      <w:r>
+        <w:t>new results of Section IV.B</w:t>
+      </w:r>
+      <w:r>
+        <w:t xml:space="preserve"> (two figures)</w:t>
+      </w:r>
+      <w:r>
+        <w:t>.</w:t>
+      </w:r>
+    </w:p>
+    <w:p>
+      <w:pPr>
+        <w:rPr>
+          <w:sz w:val="22"/>
+          <w:szCs w:val="22"/>
+        </w:rPr>
+      </w:pPr>
+    </w:p>
+    <w:p>
+      <w:pPr>
+        <w:rPr>
+          <w:sz w:val="22"/>
+          <w:szCs w:val="22"/>
+        </w:rPr>
+      </w:pPr>
+      <w:r>
+        <w:rPr>
+          <w:sz w:val="22"/>
+          <w:szCs w:val="22"/>
+        </w:rPr>
+        <w:t xml:space="preserve">In what follows we attach our response to each of the reviewers. Thank you for </w:t>
+      </w:r>
+      <w:r>
+        <w:rPr>
+          <w:sz w:val="22"/>
+          <w:szCs w:val="22"/>
+        </w:rPr>
+        <w:t>your consideration of our work.</w:t>
+      </w:r>
+    </w:p>
+    <w:p>
+      <w:pPr>
+        <w:rPr>
+          <w:sz w:val="22"/>
+          <w:szCs w:val="22"/>
+        </w:rPr>
+      </w:pPr>
     </w:p>
     <w:p>
       <w:pPr>
@@ -294,49 +461,35 @@
           <w:sz w:val="22"/>
           <w:szCs w:val="22"/>
         </w:rPr>
-        <w:t xml:space="preserve"> without its sufficient explanation; it seems </w:t>
-      </w:r>
-      <w:r>
-        <w:rPr>
-          <w:sz w:val="22"/>
-          <w:szCs w:val="22"/>
-        </w:rPr>
-        <w:t xml:space="preserve">physically impossible </w:t>
-      </w:r>
-      <w:r>
-        <w:rPr>
-          <w:sz w:val="22"/>
-          <w:szCs w:val="22"/>
-        </w:rPr>
-        <w:t xml:space="preserve">(due to the page number limitations) </w:t>
-      </w:r>
-      <w:r>
-        <w:rPr>
-          <w:sz w:val="22"/>
-          <w:szCs w:val="22"/>
-        </w:rPr>
-        <w:t>to present</w:t>
-      </w:r>
-      <w:r>
-        <w:rPr>
-          <w:sz w:val="22"/>
-          <w:szCs w:val="22"/>
-        </w:rPr>
-        <w:t xml:space="preserve"> and only briefly discuss </w:t>
-      </w:r>
-      <w:r>
-        <w:rPr>
-          <w:sz w:val="22"/>
-          <w:szCs w:val="22"/>
-        </w:rPr>
-        <w:t>a lot of relevant</w:t>
-      </w:r>
-      <w:r>
-        <w:rPr>
-          <w:sz w:val="22"/>
-          <w:szCs w:val="22"/>
-        </w:rPr>
-        <w:t xml:space="preserve"> details of the implementation. The diagram in Fig.2 is in fact the simplified version of the controller implemented in Simulink that provides </w:t>
+        <w:t xml:space="preserve"> without its sufficient explanation. The diagram in Fig</w:t>
+      </w:r>
+      <w:r>
+        <w:rPr>
+          <w:sz w:val="22"/>
+          <w:szCs w:val="22"/>
+        </w:rPr>
+        <w:t>ure</w:t>
+      </w:r>
+      <w:r>
+        <w:rPr>
+          <w:sz w:val="22"/>
+          <w:szCs w:val="22"/>
+        </w:rPr>
+        <w:t xml:space="preserve">.2 is in fact </w:t>
+      </w:r>
+      <w:r>
+        <w:rPr>
+          <w:sz w:val="22"/>
+          <w:szCs w:val="22"/>
+        </w:rPr>
+        <w:t>a</w:t>
+      </w:r>
+      <w:r>
+        <w:rPr>
+          <w:sz w:val="22"/>
+          <w:szCs w:val="22"/>
+        </w:rPr>
+        <w:t xml:space="preserve"> simplified version of the controller implemented in Simulink that provides </w:t>
       </w:r>
       <w:r>
         <w:rPr>
@@ -357,7 +510,21 @@
           <w:sz w:val="22"/>
           <w:szCs w:val="22"/>
         </w:rPr>
-        <w:t xml:space="preserve"> The paper provides references to the previous works where </w:t>
+        <w:t xml:space="preserve"> The paper provides </w:t>
+      </w:r>
+      <w:r>
+        <w:rPr>
+          <w:sz w:val="22"/>
+          <w:szCs w:val="22"/>
+        </w:rPr>
+        <w:t xml:space="preserve">necessary </w:t>
+      </w:r>
+      <w:r>
+        <w:rPr>
+          <w:sz w:val="22"/>
+          <w:szCs w:val="22"/>
+        </w:rPr>
+        <w:t xml:space="preserve">references to the previous works where </w:t>
       </w:r>
       <w:r>
         <w:rPr>
@@ -387,7 +554,21 @@
           <w:sz w:val="22"/>
           <w:szCs w:val="22"/>
         </w:rPr>
-        <w:t xml:space="preserve"> mathematical model are presented.</w:t>
+        <w:t xml:space="preserve"> mathematical model are presented</w:t>
+      </w:r>
+      <w:r>
+        <w:rPr>
+          <w:sz w:val="22"/>
+          <w:szCs w:val="22"/>
+        </w:rPr>
+        <w:t xml:space="preserve"> the GTM Simulink model is described in details</w:t>
+      </w:r>
+      <w:r>
+        <w:rPr>
+          <w:sz w:val="22"/>
+          <w:szCs w:val="22"/>
+        </w:rPr>
+        <w:t>.</w:t>
       </w:r>
     </w:p>
     <w:p>
@@ -445,13 +626,6 @@
           <w:sz w:val="22"/>
           <w:szCs w:val="22"/>
         </w:rPr>
-        <w:t>.</w:t>
-      </w:r>
-      <w:r>
-        <w:rPr>
-          <w:sz w:val="22"/>
-          <w:szCs w:val="22"/>
-        </w:rPr>
         <w:t xml:space="preserve">” </w:t>
       </w:r>
       <w:r>
@@ -540,23 +714,23 @@
           <w:sz w:val="22"/>
           <w:szCs w:val="22"/>
         </w:rPr>
-        <w:t xml:space="preserve">The architecture of the optimization framework is presented next in </w:t>
-      </w:r>
-      <w:fldSimple w:instr=" REF _Ref333584776 \h  \* MERGEFORMAT ">
-        <w:r>
-          <w:rPr>
-            <w:sz w:val="22"/>
-            <w:szCs w:val="22"/>
-          </w:rPr>
-          <w:t>Figure 4</w:t>
-        </w:r>
-      </w:fldSimple>
-      <w:r>
-        <w:rPr>
-          <w:sz w:val="22"/>
-          <w:szCs w:val="22"/>
-        </w:rPr>
-        <w:t>. The framework integrates the AirSTAR model and the L1 adaptive controller both implemented in Simulink, the criteria calculating scripts implemented in MatLab, and the PSI method implemented by the MOVI software. Convenience of the environment enables utilizing the capabilities of the high-fidelity nonlinear simulation, ease of control design and implementation and the vast set of features of the MOVI package implementing the PSI method.</w:t>
+        <w:t xml:space="preserve">The architecture of the developed optimization framework is presented in Figure 4. The framework integrates the GTM model and the L1 adaptive controller (both implemented in Simulink), the criteria calculating scripts (implemented in MatLab), and the PSI method (implemented by the MOVI software). This setup allows </w:t>
+      </w:r>
+      <w:proofErr w:type="gramStart"/>
+      <w:r>
+        <w:rPr>
+          <w:sz w:val="22"/>
+          <w:szCs w:val="22"/>
+        </w:rPr>
+        <w:t>to couple</w:t>
+      </w:r>
+      <w:proofErr w:type="gramEnd"/>
+      <w:r>
+        <w:rPr>
+          <w:sz w:val="22"/>
+          <w:szCs w:val="22"/>
+        </w:rPr>
+        <w:t xml:space="preserve"> the capabilities of a high-fidelity simulation environment with the vast set of features of the MOVI package.</w:t>
       </w:r>
     </w:p>
     <w:p>
@@ -641,7 +815,7 @@
         <w:rPr>
           <w:noProof/>
         </w:rPr>
-        <w:t>4</w:t>
+        <w:t>1</w:t>
       </w:r>
       <w:r>
         <w:fldChar w:fldCharType="end"/>
@@ -724,15 +898,133 @@
           <w:sz w:val="22"/>
           <w:szCs w:val="22"/>
         </w:rPr>
+        <w:t>Ref [2]</w:t>
+      </w:r>
+      <w:r>
+        <w:rPr>
+          <w:sz w:val="22"/>
+          <w:szCs w:val="22"/>
+        </w:rPr>
+        <w:t xml:space="preserve"> - retained</w:t>
+      </w:r>
+      <w:r>
+        <w:rPr>
+          <w:sz w:val="22"/>
+          <w:szCs w:val="22"/>
+        </w:rPr>
+        <w:t xml:space="preserve"> </w:t>
+      </w:r>
+      <w:r>
+        <w:rPr>
+          <w:sz w:val="22"/>
+          <w:szCs w:val="22"/>
+        </w:rPr>
+        <w:t xml:space="preserve">in the revised  manuscript </w:t>
+      </w:r>
+      <w:r>
+        <w:rPr>
+          <w:sz w:val="22"/>
+          <w:szCs w:val="22"/>
+        </w:rPr>
+        <w:t>- the work provides a general overview of the safety critical control problems in aerospace engineering that specifically call for adaptive control approaches; in essence this work frames the scope of issues in the area.</w:t>
+      </w:r>
+    </w:p>
+    <w:p>
+      <w:pPr>
+        <w:ind w:left="360"/>
+        <w:rPr>
+          <w:sz w:val="22"/>
+          <w:szCs w:val="22"/>
+        </w:rPr>
+      </w:pPr>
+      <w:r>
+        <w:rPr>
+          <w:sz w:val="22"/>
+          <w:szCs w:val="22"/>
+        </w:rPr>
+        <w:t xml:space="preserve">Ref [4] </w:t>
+      </w:r>
+      <w:r>
+        <w:rPr>
+          <w:sz w:val="22"/>
+          <w:szCs w:val="22"/>
+        </w:rPr>
+        <w:t>- retained in the revised manuscript - is</w:t>
+      </w:r>
+      <w:r>
+        <w:rPr>
+          <w:sz w:val="22"/>
+          <w:szCs w:val="22"/>
+        </w:rPr>
+        <w:t xml:space="preserve"> the monograph that represents the most comprehensive description of the L1 theory of adaptive control. </w:t>
+      </w:r>
+    </w:p>
+    <w:p>
+      <w:pPr>
+        <w:ind w:left="360"/>
+        <w:rPr>
+          <w:sz w:val="22"/>
+          <w:szCs w:val="22"/>
+        </w:rPr>
+      </w:pPr>
+      <w:r>
+        <w:rPr>
+          <w:sz w:val="22"/>
+          <w:szCs w:val="22"/>
+        </w:rPr>
         <w:lastRenderedPageBreak/>
-        <w:t>Ref [2]</w:t>
-      </w:r>
-      <w:r>
-        <w:rPr>
-          <w:sz w:val="22"/>
-          <w:szCs w:val="22"/>
-        </w:rPr>
-        <w:t xml:space="preserve"> - retained</w:t>
+        <w:t>Ref [5] - retained in the revised manuscript – while the monograph Ref</w:t>
+      </w:r>
+      <w:proofErr w:type="gramStart"/>
+      <w:r>
+        <w:rPr>
+          <w:sz w:val="22"/>
+          <w:szCs w:val="22"/>
+        </w:rPr>
+        <w:t>.[</w:t>
+      </w:r>
+      <w:proofErr w:type="gramEnd"/>
+      <w:r>
+        <w:rPr>
+          <w:sz w:val="22"/>
+          <w:szCs w:val="22"/>
+        </w:rPr>
+        <w:t>4] discusse</w:t>
+      </w:r>
+      <w:r>
+        <w:rPr>
+          <w:sz w:val="22"/>
+          <w:szCs w:val="22"/>
+        </w:rPr>
+        <w:t>s</w:t>
+      </w:r>
+      <w:r>
+        <w:rPr>
+          <w:sz w:val="22"/>
+          <w:szCs w:val="22"/>
+        </w:rPr>
+        <w:t xml:space="preserve"> the issues associated with the choice of the controller design the work in Ref.[5] provide</w:t>
+      </w:r>
+      <w:r>
+        <w:rPr>
+          <w:sz w:val="22"/>
+          <w:szCs w:val="22"/>
+        </w:rPr>
+        <w:t>s</w:t>
+      </w:r>
+      <w:r>
+        <w:rPr>
+          <w:sz w:val="22"/>
+          <w:szCs w:val="22"/>
+        </w:rPr>
+        <w:t xml:space="preserve"> an approach to solving the problems associated with non-convex optimization in a multidimensional design space. Thus</w:t>
+      </w:r>
+      <w:r>
+        <w:rPr>
+          <w:sz w:val="22"/>
+          <w:szCs w:val="22"/>
+        </w:rPr>
+        <w:t>,</w:t>
       </w:r>
       <w:r>
         <w:rPr>
@@ -746,14 +1038,63 @@
           <w:sz w:val="22"/>
           <w:szCs w:val="22"/>
         </w:rPr>
-        <w:t xml:space="preserve">in the revised  manuscript </w:t>
-      </w:r>
-      <w:r>
-        <w:rPr>
-          <w:sz w:val="22"/>
-          <w:szCs w:val="22"/>
-        </w:rPr>
-        <w:t>- the work provides a general overview of the safety critical control problems in aerospace engineering that specifically call for adaptive control approaches; in essence this work frames the scope of issues in the area.</w:t>
+        <w:t>Reference [</w:t>
+      </w:r>
+      <w:r>
+        <w:rPr>
+          <w:sz w:val="22"/>
+          <w:szCs w:val="22"/>
+        </w:rPr>
+        <w:t xml:space="preserve">5] </w:t>
+      </w:r>
+      <w:r>
+        <w:rPr>
+          <w:sz w:val="22"/>
+          <w:szCs w:val="22"/>
+        </w:rPr>
+        <w:t>not only acknowledge</w:t>
+      </w:r>
+      <w:r>
+        <w:rPr>
+          <w:sz w:val="22"/>
+          <w:szCs w:val="22"/>
+        </w:rPr>
+        <w:t>s</w:t>
+      </w:r>
+      <w:r>
+        <w:rPr>
+          <w:sz w:val="22"/>
+          <w:szCs w:val="22"/>
+        </w:rPr>
+        <w:t xml:space="preserve"> an existing work in the field but also build</w:t>
+      </w:r>
+      <w:r>
+        <w:rPr>
+          <w:sz w:val="22"/>
+          <w:szCs w:val="22"/>
+        </w:rPr>
+        <w:t>s</w:t>
+      </w:r>
+      <w:r>
+        <w:rPr>
+          <w:sz w:val="22"/>
+          <w:szCs w:val="22"/>
+        </w:rPr>
+        <w:t xml:space="preserve"> </w:t>
+      </w:r>
+      <w:r>
+        <w:rPr>
+          <w:sz w:val="22"/>
+          <w:szCs w:val="22"/>
+        </w:rPr>
+        <w:t xml:space="preserve">a </w:t>
+      </w:r>
+      <w:r>
+        <w:rPr>
+          <w:sz w:val="22"/>
+          <w:szCs w:val="22"/>
+        </w:rPr>
+        <w:t>motivated transition to the employment of the PSI method where the same design optimization problem is solved in multiple criteria space.</w:t>
       </w:r>
     </w:p>
     <w:p>
@@ -769,137 +1110,6 @@
           <w:sz w:val="22"/>
           <w:szCs w:val="22"/>
         </w:rPr>
-        <w:t xml:space="preserve">Ref [4] </w:t>
-      </w:r>
-      <w:r>
-        <w:rPr>
-          <w:sz w:val="22"/>
-          <w:szCs w:val="22"/>
-        </w:rPr>
-        <w:t>- retained in the revised manuscript - is</w:t>
-      </w:r>
-      <w:r>
-        <w:rPr>
-          <w:sz w:val="22"/>
-          <w:szCs w:val="22"/>
-        </w:rPr>
-        <w:t xml:space="preserve"> the monograph that represents the most comprehensive description of the L1 theory of adaptive control. </w:t>
-      </w:r>
-    </w:p>
-    <w:p>
-      <w:pPr>
-        <w:ind w:left="360"/>
-        <w:rPr>
-          <w:sz w:val="22"/>
-          <w:szCs w:val="22"/>
-        </w:rPr>
-      </w:pPr>
-      <w:r>
-        <w:rPr>
-          <w:sz w:val="22"/>
-          <w:szCs w:val="22"/>
-        </w:rPr>
-        <w:t>Ref [5] - retained in the revised manuscript – while the monograph Ref</w:t>
-      </w:r>
-      <w:proofErr w:type="gramStart"/>
-      <w:r>
-        <w:rPr>
-          <w:sz w:val="22"/>
-          <w:szCs w:val="22"/>
-        </w:rPr>
-        <w:t>.[</w:t>
-      </w:r>
-      <w:proofErr w:type="gramEnd"/>
-      <w:r>
-        <w:rPr>
-          <w:sz w:val="22"/>
-          <w:szCs w:val="22"/>
-        </w:rPr>
-        <w:t xml:space="preserve">4] discussed the issues associated with the systematic choice of the controller design the work in Ref.[5] provided an approach to solving the problems associated with non-convex optimization in a multidimensional design space. Thus the reference not only acknowledged an existing work in the field but also build a smooth motivated transition to the employment of the PSI method where the same design optimization problem is solved in multiple criteria space by using higher performance sampling approach based on LP-tau sequences </w:t>
-      </w:r>
-      <w:sdt>
-        <w:sdtPr>
-          <w:rPr>
-            <w:sz w:val="22"/>
-            <w:szCs w:val="22"/>
-          </w:rPr>
-          <w:id w:val="1121864857"/>
-          <w:citation/>
-        </w:sdtPr>
-        <w:sdtContent>
-          <w:r>
-            <w:rPr>
-              <w:sz w:val="22"/>
-              <w:szCs w:val="22"/>
-            </w:rPr>
-            <w:fldChar w:fldCharType="begin"/>
-          </w:r>
-          <w:r>
-            <w:rPr>
-              <w:sz w:val="22"/>
-              <w:szCs w:val="22"/>
-            </w:rPr>
-            <w:instrText xml:space="preserve"> CITATION Sobol77 \l 1033 </w:instrText>
-          </w:r>
-          <w:r>
-            <w:rPr>
-              <w:sz w:val="22"/>
-              <w:szCs w:val="22"/>
-            </w:rPr>
-            <w:instrText xml:space="preserve"> \m Niederreiter92</w:instrText>
-          </w:r>
-          <w:r>
-            <w:rPr>
-              <w:sz w:val="22"/>
-              <w:szCs w:val="22"/>
-            </w:rPr>
-            <w:instrText xml:space="preserve"> \m Nie12</w:instrText>
-          </w:r>
-          <w:r>
-            <w:rPr>
-              <w:sz w:val="22"/>
-              <w:szCs w:val="22"/>
-            </w:rPr>
-            <w:fldChar w:fldCharType="separate"/>
-          </w:r>
-          <w:r>
-            <w:rPr>
-              <w:noProof/>
-              <w:sz w:val="22"/>
-              <w:szCs w:val="22"/>
-            </w:rPr>
-            <w:t>[1, 2, 3]</w:t>
-          </w:r>
-          <w:r>
-            <w:rPr>
-              <w:sz w:val="22"/>
-              <w:szCs w:val="22"/>
-            </w:rPr>
-            <w:fldChar w:fldCharType="end"/>
-          </w:r>
-        </w:sdtContent>
-      </w:sdt>
-      <w:r>
-        <w:rPr>
-          <w:sz w:val="22"/>
-          <w:szCs w:val="22"/>
-        </w:rPr>
-        <w:t>.</w:t>
-      </w:r>
-    </w:p>
-    <w:p>
-      <w:pPr>
-        <w:ind w:left="360"/>
-        <w:rPr>
-          <w:sz w:val="22"/>
-          <w:szCs w:val="22"/>
-        </w:rPr>
-      </w:pPr>
-      <w:r>
-        <w:rPr>
-          <w:sz w:val="22"/>
-          <w:szCs w:val="22"/>
-        </w:rPr>
         <w:t>Ref [</w:t>
       </w:r>
       <w:r>
@@ -914,14 +1124,91 @@
           <w:sz w:val="22"/>
           <w:szCs w:val="22"/>
         </w:rPr>
-        <w:t xml:space="preserve">] - retained in the revised manuscript - is the </w:t>
-      </w:r>
-      <w:r>
-        <w:rPr>
-          <w:sz w:val="22"/>
-          <w:szCs w:val="22"/>
-        </w:rPr>
-        <w:t xml:space="preserve">detailed description of the L1 adaptive controller which design was motivated by the control challenges (match and unmatched uncertainties of the MIMO system) of the </w:t>
+        <w:t xml:space="preserve">] </w:t>
+      </w:r>
+      <w:r>
+        <w:rPr>
+          <w:sz w:val="22"/>
+          <w:szCs w:val="22"/>
+        </w:rPr>
+        <w:t>–</w:t>
+      </w:r>
+      <w:r>
+        <w:rPr>
+          <w:sz w:val="22"/>
+          <w:szCs w:val="22"/>
+        </w:rPr>
+        <w:t xml:space="preserve"> </w:t>
+      </w:r>
+      <w:r>
+        <w:rPr>
+          <w:sz w:val="22"/>
+          <w:szCs w:val="22"/>
+        </w:rPr>
+        <w:t>updated to the most recent work</w:t>
+      </w:r>
+      <w:r>
+        <w:rPr>
+          <w:sz w:val="22"/>
+          <w:szCs w:val="22"/>
+        </w:rPr>
+        <w:t xml:space="preserve"> - is the </w:t>
+      </w:r>
+      <w:r>
+        <w:rPr>
+          <w:sz w:val="22"/>
+          <w:szCs w:val="22"/>
+        </w:rPr>
+        <w:t>detailed description of the L1 adaptive controller which design was motivated by the control challenges (</w:t>
+      </w:r>
+      <w:r>
+        <w:rPr>
+          <w:sz w:val="22"/>
+          <w:szCs w:val="22"/>
+        </w:rPr>
+        <w:t>n</w:t>
+      </w:r>
+      <w:r>
+        <w:rPr>
+          <w:sz w:val="22"/>
+          <w:szCs w:val="22"/>
+        </w:rPr>
+        <w:t xml:space="preserve">onlinear </w:t>
+      </w:r>
+      <w:r>
+        <w:rPr>
+          <w:sz w:val="22"/>
+          <w:szCs w:val="22"/>
+        </w:rPr>
+        <w:t>u</w:t>
+      </w:r>
+      <w:r>
+        <w:rPr>
+          <w:sz w:val="22"/>
+          <w:szCs w:val="22"/>
+        </w:rPr>
+        <w:t xml:space="preserve">nmatched </w:t>
+      </w:r>
+      <w:r>
+        <w:rPr>
+          <w:sz w:val="22"/>
+          <w:szCs w:val="22"/>
+        </w:rPr>
+        <w:t>u</w:t>
+      </w:r>
+      <w:r>
+        <w:rPr>
+          <w:sz w:val="22"/>
+          <w:szCs w:val="22"/>
+        </w:rPr>
+        <w:t>ncertainties</w:t>
+      </w:r>
+      <w:r>
+        <w:rPr>
+          <w:sz w:val="22"/>
+          <w:szCs w:val="22"/>
+        </w:rPr>
+        <w:t xml:space="preserve"> of the MIMO system) of the </w:t>
       </w:r>
       <w:proofErr w:type="spellStart"/>
       <w:r>
@@ -1013,7 +1300,15 @@
               <w:sz w:val="22"/>
               <w:szCs w:val="22"/>
             </w:rPr>
-            <w:t>[4]</w:t>
+            <w:t xml:space="preserve"> </w:t>
+          </w:r>
+          <w:r>
+            <w:rPr>
+              <w:noProof/>
+              <w:sz w:val="22"/>
+              <w:szCs w:val="22"/>
+            </w:rPr>
+            <w:t>[1]</w:t>
           </w:r>
           <w:r>
             <w:rPr>
@@ -1240,19 +1535,82 @@
           <w:sz w:val="22"/>
           <w:szCs w:val="22"/>
         </w:rPr>
-        <w:t>The paper also illustrates the suitability of the PSI method (and the MOVI software package) as a tool for formulating and solving multi-criteria optimization problems for design of adaptive flight control systems. This work is not intended to compare the effectiveness of the various optimization methods; it rather provides a sensible perspective on a complexity of the multicriteria analysis and suggests a viable approach to the solution of safety critical control problems typical in aerospace engineering. A reader who is interested in explicit comparison of various multicriteria analysis methods is referred to the monograph [7] that provides an essential overview of modern approaches in multicriteria decision making.</w:t>
-      </w:r>
-    </w:p>
-    <w:p>
-      <w:pPr>
-        <w:rPr>
-          <w:sz w:val="22"/>
-          <w:szCs w:val="22"/>
-        </w:rPr>
-      </w:pPr>
-    </w:p>
-    <w:p>
-      <w:pPr>
+        <w:t>The paper also illustrates the suitability of the PSI method (and the MOVI software package) as a tool for formulating and solving multicriteria optimization problems for design of adaptive flight control systems. The work reported here is not intended to compare the benefits and drawbacks of various optimization methods; instead it illustrates the complexity of multicriteria analysis and suggests a viable approach to the design of control systems for safety-critical control applications. An explicit comparison of various multicriteria analysis methods can be found in [7], which provides an essential overview of modern approaches to multicriteria decision making.</w:t>
+      </w:r>
+    </w:p>
+    <w:p>
+      <w:pPr>
+        <w:rPr>
+          <w:sz w:val="22"/>
+          <w:szCs w:val="22"/>
+        </w:rPr>
+      </w:pPr>
+    </w:p>
+    <w:p>
+      <w:pPr>
+        <w:rPr>
+          <w:sz w:val="22"/>
+          <w:szCs w:val="22"/>
+        </w:rPr>
+      </w:pPr>
+      <w:r>
+        <w:rPr>
+          <w:sz w:val="22"/>
+          <w:szCs w:val="22"/>
+        </w:rPr>
+        <w:t xml:space="preserve">Benefits of the PSI method are further </w:t>
+      </w:r>
+      <w:r>
+        <w:rPr>
+          <w:sz w:val="22"/>
+          <w:szCs w:val="22"/>
+        </w:rPr>
+        <w:t>presented</w:t>
+      </w:r>
+      <w:r>
+        <w:rPr>
+          <w:sz w:val="22"/>
+          <w:szCs w:val="22"/>
+        </w:rPr>
+        <w:t xml:space="preserve"> in the Introduction section by adding the following details:</w:t>
+      </w:r>
+    </w:p>
+    <w:p>
+      <w:pPr>
+        <w:ind w:left="540"/>
+        <w:rPr>
+          <w:sz w:val="22"/>
+          <w:szCs w:val="22"/>
+        </w:rPr>
+      </w:pPr>
+    </w:p>
+    <w:p>
+      <w:pPr>
+        <w:ind w:left="540"/>
+        <w:rPr>
+          <w:sz w:val="22"/>
+          <w:szCs w:val="22"/>
+        </w:rPr>
+      </w:pPr>
+      <w:r>
+        <w:rPr>
+          <w:sz w:val="22"/>
+          <w:szCs w:val="22"/>
+        </w:rPr>
+        <w:t>This method explicitly addresses the issues associated with high dimensionality of the criteria and the functional constraint spaces. It takes into account the complexity and the computational expenses of sampling the design space of high dimensionality by employing the quasi-random sampling (LP-tau sequences, see [6], [7]) which yield converging results with by a factor of 4-8 smaller sample sizes compared to the other methods.</w:t>
+      </w:r>
+    </w:p>
+    <w:p>
+      <w:pPr>
+        <w:rPr>
+          <w:sz w:val="22"/>
+          <w:szCs w:val="22"/>
+        </w:rPr>
+      </w:pPr>
+    </w:p>
+    <w:p>
+      <w:pPr>
+        <w:ind w:left="540"/>
         <w:rPr>
           <w:sz w:val="22"/>
           <w:szCs w:val="22"/>
@@ -1264,7 +1622,174 @@
           <w:szCs w:val="22"/>
         </w:rPr>
         <w:lastRenderedPageBreak/>
-        <w:t>Benefits of the PSI method are further justified in the Introduction section by adding the following details:</w:t>
+        <w:t>The availability of an initial feasible solution may narrow the design variable space over which the search for feasible solutions should be performed. Furthermore, considering the benefits of sampling the multidimensional design variables space by the LP-tau quasi-random sequences, the number of trials required for the construction of the feasible s</w:t>
+      </w:r>
+      <w:r>
+        <w:rPr>
+          <w:sz w:val="22"/>
+          <w:szCs w:val="22"/>
+        </w:rPr>
+        <w:t xml:space="preserve">et may be significantly reduced. </w:t>
+      </w:r>
+    </w:p>
+    <w:p>
+      <w:pPr>
+        <w:rPr>
+          <w:sz w:val="22"/>
+          <w:szCs w:val="22"/>
+        </w:rPr>
+      </w:pPr>
+    </w:p>
+    <w:p>
+      <w:pPr>
+        <w:rPr>
+          <w:sz w:val="22"/>
+          <w:szCs w:val="22"/>
+        </w:rPr>
+      </w:pPr>
+      <w:proofErr w:type="gramStart"/>
+      <w:r>
+        <w:rPr>
+          <w:sz w:val="22"/>
+          <w:szCs w:val="22"/>
+        </w:rPr>
+        <w:t>A new section “</w:t>
+      </w:r>
+      <w:r>
+        <w:rPr>
+          <w:sz w:val="22"/>
+          <w:szCs w:val="22"/>
+        </w:rPr>
+        <w:t>II.</w:t>
+      </w:r>
+      <w:r>
+        <w:rPr>
+          <w:sz w:val="22"/>
+          <w:szCs w:val="22"/>
+        </w:rPr>
+        <w:t>C</w:t>
+      </w:r>
+      <w:r>
+        <w:rPr>
+          <w:sz w:val="22"/>
+          <w:szCs w:val="22"/>
+        </w:rPr>
+        <w:t>.</w:t>
+      </w:r>
+      <w:proofErr w:type="gramEnd"/>
+      <w:r>
+        <w:rPr>
+          <w:sz w:val="22"/>
+          <w:szCs w:val="22"/>
+        </w:rPr>
+        <w:t xml:space="preserve"> Multicriteria Optimization </w:t>
+      </w:r>
+      <w:r>
+        <w:rPr>
+          <w:sz w:val="22"/>
+          <w:szCs w:val="22"/>
+        </w:rPr>
+        <w:t>Framework</w:t>
+      </w:r>
+      <w:r>
+        <w:rPr>
+          <w:sz w:val="22"/>
+          <w:szCs w:val="22"/>
+        </w:rPr>
+        <w:t>.</w:t>
+      </w:r>
+      <w:r>
+        <w:rPr>
+          <w:sz w:val="22"/>
+          <w:szCs w:val="22"/>
+        </w:rPr>
+        <w:t>” is included to justify the choice of the optimization method and to present a high level overview of the optimization framework.</w:t>
+      </w:r>
+      <w:r>
+        <w:rPr>
+          <w:sz w:val="22"/>
+          <w:szCs w:val="22"/>
+        </w:rPr>
+        <w:t xml:space="preserve"> Please see the presentation in the manuscript.</w:t>
+      </w:r>
+    </w:p>
+    <w:p>
+      <w:pPr>
+        <w:rPr>
+          <w:sz w:val="22"/>
+          <w:szCs w:val="22"/>
+        </w:rPr>
+      </w:pPr>
+    </w:p>
+    <w:p>
+      <w:pPr>
+        <w:rPr>
+          <w:sz w:val="22"/>
+          <w:szCs w:val="22"/>
+        </w:rPr>
+      </w:pPr>
+      <w:r>
+        <w:rPr>
+          <w:sz w:val="22"/>
+          <w:szCs w:val="22"/>
+        </w:rPr>
+        <w:t>To</w:t>
+      </w:r>
+      <w:r>
+        <w:rPr>
+          <w:sz w:val="22"/>
+          <w:szCs w:val="22"/>
+        </w:rPr>
+        <w:t xml:space="preserve"> further support</w:t>
+      </w:r>
+      <w:r>
+        <w:rPr>
+          <w:sz w:val="22"/>
+          <w:szCs w:val="22"/>
+        </w:rPr>
+        <w:t xml:space="preserve"> the claim of </w:t>
+      </w:r>
+      <w:r>
+        <w:rPr>
+          <w:sz w:val="22"/>
+          <w:szCs w:val="22"/>
+        </w:rPr>
+        <w:t>innovative</w:t>
+      </w:r>
+      <w:r>
+        <w:rPr>
+          <w:sz w:val="22"/>
+          <w:szCs w:val="22"/>
+        </w:rPr>
+        <w:t xml:space="preserve"> results the sensitivity analysis of the optimal design was added to section IV.B. The result addresses the problem of </w:t>
+      </w:r>
+      <w:r>
+        <w:rPr>
+          <w:sz w:val="22"/>
+          <w:szCs w:val="22"/>
+        </w:rPr>
+        <w:t>robustness</w:t>
+      </w:r>
+      <w:r>
+        <w:rPr>
+          <w:sz w:val="22"/>
+          <w:szCs w:val="22"/>
+        </w:rPr>
+        <w:t xml:space="preserve"> of the </w:t>
+      </w:r>
+      <w:r>
+        <w:rPr>
+          <w:sz w:val="22"/>
+          <w:szCs w:val="22"/>
+        </w:rPr>
+        <w:t xml:space="preserve">final </w:t>
+      </w:r>
+      <w:r>
+        <w:rPr>
+          <w:sz w:val="22"/>
+          <w:szCs w:val="22"/>
+        </w:rPr>
+        <w:t>design.</w:t>
       </w:r>
     </w:p>
     <w:p>
@@ -1288,195 +1813,7 @@
           <w:sz w:val="22"/>
           <w:szCs w:val="22"/>
         </w:rPr>
-        <w:t>The availability of an initial feasible solution may narrow the design variable space over which the search for feasible solutions should be performed. Furthermore, considering the benefits of sampling the multidimensional design variables space by the LP-tau quasi-random sequences, the number of trials required for the construction of the feasible set may be significantly reduced.</w:t>
-      </w:r>
-    </w:p>
-    <w:p>
-      <w:pPr>
-        <w:ind w:left="540"/>
-        <w:rPr>
-          <w:sz w:val="22"/>
-          <w:szCs w:val="22"/>
-        </w:rPr>
-      </w:pPr>
-    </w:p>
-    <w:p>
-      <w:pPr>
-        <w:ind w:left="540"/>
-        <w:rPr>
-          <w:sz w:val="22"/>
-          <w:szCs w:val="22"/>
-        </w:rPr>
-      </w:pPr>
-      <w:r>
-        <w:rPr>
-          <w:sz w:val="22"/>
-          <w:szCs w:val="22"/>
-        </w:rPr>
-        <w:t>This method explicitly addresses the issues associated with high dimensionality of the criteria and the functional constraint spaces. It takes into account the complexity and the computational expenses of sampling the design space of high dimensionality by employing the quasi-random sampling (LP-tau sequences, see [6], [7]) which yield converging results with by a factor of 4-8 smaller sample sizes compared to the other methods.</w:t>
-      </w:r>
-    </w:p>
-    <w:p>
-      <w:pPr>
-        <w:rPr>
-          <w:sz w:val="22"/>
-          <w:szCs w:val="22"/>
-        </w:rPr>
-      </w:pPr>
-    </w:p>
-    <w:p>
-      <w:pPr>
-        <w:rPr>
-          <w:sz w:val="22"/>
-          <w:szCs w:val="22"/>
-        </w:rPr>
-      </w:pPr>
-      <w:proofErr w:type="gramStart"/>
-      <w:r>
-        <w:rPr>
-          <w:sz w:val="22"/>
-          <w:szCs w:val="22"/>
-        </w:rPr>
-        <w:t>A new section “</w:t>
-      </w:r>
-      <w:r>
-        <w:rPr>
-          <w:sz w:val="22"/>
-          <w:szCs w:val="22"/>
-        </w:rPr>
-        <w:t>II.</w:t>
-      </w:r>
-      <w:r>
-        <w:rPr>
-          <w:sz w:val="22"/>
-          <w:szCs w:val="22"/>
-        </w:rPr>
-        <w:t>C</w:t>
-      </w:r>
-      <w:r>
-        <w:rPr>
-          <w:sz w:val="22"/>
-          <w:szCs w:val="22"/>
-        </w:rPr>
-        <w:t>.</w:t>
-      </w:r>
-      <w:proofErr w:type="gramEnd"/>
-      <w:r>
-        <w:rPr>
-          <w:sz w:val="22"/>
-          <w:szCs w:val="22"/>
-        </w:rPr>
-        <w:t xml:space="preserve"> Multicriteria Optimization </w:t>
-      </w:r>
-      <w:r>
-        <w:rPr>
-          <w:sz w:val="22"/>
-          <w:szCs w:val="22"/>
-        </w:rPr>
-        <w:t>Framework</w:t>
-      </w:r>
-      <w:r>
-        <w:rPr>
-          <w:sz w:val="22"/>
-          <w:szCs w:val="22"/>
-        </w:rPr>
-        <w:t>.</w:t>
-      </w:r>
-      <w:r>
-        <w:rPr>
-          <w:sz w:val="22"/>
-          <w:szCs w:val="22"/>
-        </w:rPr>
-        <w:t>” is included to justify the choice of the optimization method and to present a high level overview of the optimization framework.</w:t>
-      </w:r>
-    </w:p>
-    <w:p>
-      <w:pPr>
-        <w:rPr>
-          <w:sz w:val="22"/>
-          <w:szCs w:val="22"/>
-        </w:rPr>
-      </w:pPr>
-    </w:p>
-    <w:p>
-      <w:pPr>
-        <w:rPr>
-          <w:sz w:val="22"/>
-          <w:szCs w:val="22"/>
-        </w:rPr>
-      </w:pPr>
-      <w:r>
-        <w:rPr>
-          <w:sz w:val="22"/>
-          <w:szCs w:val="22"/>
-        </w:rPr>
-        <w:t>To</w:t>
-      </w:r>
-      <w:r>
-        <w:rPr>
-          <w:sz w:val="22"/>
-          <w:szCs w:val="22"/>
-        </w:rPr>
-        <w:t xml:space="preserve"> further support</w:t>
-      </w:r>
-      <w:r>
-        <w:rPr>
-          <w:sz w:val="22"/>
-          <w:szCs w:val="22"/>
-        </w:rPr>
-        <w:t xml:space="preserve"> the claim of </w:t>
-      </w:r>
-      <w:r>
-        <w:rPr>
-          <w:sz w:val="22"/>
-          <w:szCs w:val="22"/>
-        </w:rPr>
-        <w:t>innovative</w:t>
-      </w:r>
-      <w:r>
-        <w:rPr>
-          <w:sz w:val="22"/>
-          <w:szCs w:val="22"/>
-        </w:rPr>
-        <w:t xml:space="preserve"> results the sensitivity analysis of the optimal design was added to section IV.B. The result addresses the problem of optimality of the </w:t>
-      </w:r>
-      <w:r>
-        <w:rPr>
-          <w:sz w:val="22"/>
-          <w:szCs w:val="22"/>
-        </w:rPr>
-        <w:t xml:space="preserve">final </w:t>
-      </w:r>
-      <w:r>
-        <w:rPr>
-          <w:sz w:val="22"/>
-          <w:szCs w:val="22"/>
-        </w:rPr>
-        <w:t>design and it robustness with respect to variation of the design variables in the neighborhood of the chosen solution.</w:t>
-      </w:r>
-    </w:p>
-    <w:p>
-      <w:pPr>
-        <w:rPr>
-          <w:sz w:val="22"/>
-          <w:szCs w:val="22"/>
-        </w:rPr>
-      </w:pPr>
-    </w:p>
-    <w:p>
-      <w:pPr>
-        <w:ind w:left="540"/>
-        <w:rPr>
-          <w:sz w:val="22"/>
-          <w:szCs w:val="22"/>
-        </w:rPr>
-      </w:pPr>
-      <w:r>
-        <w:rPr>
-          <w:sz w:val="22"/>
-          <w:szCs w:val="22"/>
-        </w:rPr>
-        <w:t>As the last step in verifying the proximity to optimal design and to ensure robustness of the solution to small variations of the design variables in the vicinity of the design #202 the sensitivity analysis was performed. The idea of this step is to calculate a criterion response in the direction defined by a design variable in the neighborhood of the optimal solution (#202).</w:t>
+        <w:t>As the last step, we verify the robustness of design #202 to small variations of the design variables by performing a sensitivity analysis. This analysis calculates a criterion response in the direction defined by a design variable in the neighborhood of the optimal solution (in our case, design #202). As an example of this sensitivity analysis, Figure 10 shows the dependency of criterion FQ1 and desired-model tracking performance P2 on the design variables DV1 and DV3 respectively; each figure represents the case where only one design variable is varied while the remaining design variables are kept fixed at the optimal value defined by design #202. Compact distribution of the Pareto solutions and smoothness of the criteria confirm the robustness of design #202.</w:t>
       </w:r>
     </w:p>
     <w:p>
@@ -1608,147 +1945,19 @@
       <w:r>
         <w:t xml:space="preserve">Figure </w:t>
       </w:r>
-      <w:r>
-        <w:fldChar w:fldCharType="begin"/>
-      </w:r>
-      <w:r>
-        <w:instrText xml:space="preserve"> SEQ Figure \* ARABIC </w:instrText>
-      </w:r>
-      <w:r>
-        <w:fldChar w:fldCharType="separate"/>
-      </w:r>
-      <w:r>
-        <w:rPr>
-          <w:noProof/>
-        </w:rPr>
-        <w:t>6</w:t>
-      </w:r>
-      <w:r>
-        <w:fldChar w:fldCharType="end"/>
-      </w:r>
       <w:bookmarkEnd w:id="1"/>
       <w:r>
         <w:rPr>
           <w:lang w:val="en-US"/>
         </w:rPr>
+        <w:t>10</w:t>
+      </w:r>
+      <w:r>
+        <w:rPr>
+          <w:lang w:val="en-US"/>
+        </w:rPr>
         <w:t>. Sensitivity plots.</w:t>
       </w:r>
-    </w:p>
-    <w:p>
-      <w:pPr>
-        <w:ind w:left="360"/>
-        <w:rPr>
-          <w:sz w:val="22"/>
-          <w:szCs w:val="22"/>
-        </w:rPr>
-      </w:pPr>
-      <w:r>
-        <w:rPr>
-          <w:sz w:val="22"/>
-          <w:szCs w:val="22"/>
-        </w:rPr>
-        <w:t>As an example</w:t>
-      </w:r>
-      <w:r>
-        <w:rPr>
-          <w:sz w:val="22"/>
-          <w:szCs w:val="22"/>
-        </w:rPr>
-        <w:t xml:space="preserve">, </w:t>
-      </w:r>
-      <w:fldSimple w:instr=" REF _Ref333594770 \h  \* MERGEFORMAT ">
-        <w:r>
-          <w:rPr>
-            <w:sz w:val="22"/>
-            <w:szCs w:val="22"/>
-          </w:rPr>
-          <w:t>Figure 6</w:t>
-        </w:r>
-      </w:fldSimple>
-      <w:r>
-        <w:rPr>
-          <w:sz w:val="22"/>
-          <w:szCs w:val="22"/>
-        </w:rPr>
-        <w:t xml:space="preserve"> shows the dependency of flying qualities (</w:t>
-      </w:r>
-      <w:r>
-        <w:rPr>
-          <w:i/>
-          <w:sz w:val="22"/>
-          <w:szCs w:val="22"/>
-        </w:rPr>
-        <w:t>FQ1</w:t>
-      </w:r>
-      <w:r>
-        <w:rPr>
-          <w:sz w:val="22"/>
-          <w:szCs w:val="22"/>
-        </w:rPr>
-        <w:t>) and desired-model tracking performance (</w:t>
-      </w:r>
-      <w:r>
-        <w:rPr>
-          <w:i/>
-          <w:sz w:val="22"/>
-          <w:szCs w:val="22"/>
-        </w:rPr>
-        <w:t>P2</w:t>
-      </w:r>
-      <w:r>
-        <w:rPr>
-          <w:sz w:val="22"/>
-          <w:szCs w:val="22"/>
-        </w:rPr>
-        <w:t xml:space="preserve">) criteria on the design variables </w:t>
-      </w:r>
-      <w:r>
-        <w:rPr>
-          <w:i/>
-          <w:sz w:val="22"/>
-          <w:szCs w:val="22"/>
-        </w:rPr>
-        <w:t>DV1</w:t>
-      </w:r>
-      <w:r>
-        <w:rPr>
-          <w:sz w:val="22"/>
-          <w:szCs w:val="22"/>
-        </w:rPr>
-        <w:t xml:space="preserve"> and </w:t>
-      </w:r>
-      <w:proofErr w:type="gramStart"/>
-      <w:r>
-        <w:rPr>
-          <w:i/>
-          <w:sz w:val="22"/>
-          <w:szCs w:val="22"/>
-        </w:rPr>
-        <w:t>DV3</w:t>
-      </w:r>
-      <w:r>
-        <w:rPr>
-          <w:sz w:val="22"/>
-          <w:szCs w:val="22"/>
-        </w:rPr>
-        <w:t xml:space="preserve"> ;</w:t>
-      </w:r>
-      <w:proofErr w:type="gramEnd"/>
-      <w:r>
-        <w:rPr>
-          <w:sz w:val="22"/>
-          <w:szCs w:val="22"/>
-        </w:rPr>
-        <w:t xml:space="preserve"> each figure represents the case where only one design variable is changing while all the remaining design variables are fixed at the optimal value(#202). Compact distribution of the Pareto solutions, the smooth behavior of the criteria and their negligible gradient confirm the robustness and proximity to optimal design of the vector #202. </w:t>
-      </w:r>
-    </w:p>
-    <w:p>
-      <w:pPr>
-        <w:rPr>
-          <w:sz w:val="22"/>
-          <w:szCs w:val="22"/>
-        </w:rPr>
-      </w:pPr>
     </w:p>
     <w:p>
       <w:pPr>
@@ -1767,7 +1976,6 @@
         <w:rPr>
           <w:szCs w:val="22"/>
         </w:rPr>
-        <w:lastRenderedPageBreak/>
         <w:t xml:space="preserve">Response to the fifth reviewer </w:t>
       </w:r>
     </w:p>
@@ -1862,7 +2070,7 @@
               <w:sz w:val="22"/>
               <w:szCs w:val="22"/>
             </w:rPr>
-            <w:t>[5]</w:t>
+            <w:t>[2]</w:t>
           </w:r>
           <w:r>
             <w:rPr>
@@ -1939,6 +2147,7 @@
           <w:sz w:val="22"/>
           <w:szCs w:val="22"/>
         </w:rPr>
+        <w:lastRenderedPageBreak/>
         <w:t xml:space="preserve">This is a standard behavior, which also occurs when using conventional flight control systems based on PID control. This slow oscillation can be easily compensated by the </w:t>
       </w:r>
       <w:r>
@@ -2045,10 +2254,7 @@
     </w:p>
     <w:p>
       <w:pPr>
-        <w:rPr>
-          <w:sz w:val="22"/>
-          <w:szCs w:val="22"/>
-        </w:rPr>
+        <w:keepNext/>
       </w:pPr>
       <w:r>
         <w:rPr>
@@ -2058,8 +2264,8 @@
         </w:rPr>
         <w:drawing>
           <wp:inline distT="0" distB="0" distL="0" distR="0">
-            <wp:extent cx="5486400" cy="2105025"/>
-            <wp:effectExtent l="19050" t="0" r="0" b="0"/>
+            <wp:extent cx="5287797" cy="2028825"/>
+            <wp:effectExtent l="19050" t="0" r="8103" b="0"/>
             <wp:docPr id="15" name="Picture 15"/>
             <wp:cNvGraphicFramePr>
               <a:graphicFrameLocks xmlns:a="http://schemas.openxmlformats.org/drawingml/2006/main" noChangeAspect="1"/>
@@ -2083,7 +2289,7 @@
                   <pic:spPr bwMode="auto">
                     <a:xfrm>
                       <a:off x="0" y="0"/>
-                      <a:ext cx="5486400" cy="2105025"/>
+                      <a:ext cx="5323728" cy="2042611"/>
                     </a:xfrm>
                     <a:prstGeom prst="rect">
                       <a:avLst/>
@@ -2105,11 +2311,36 @@
     </w:p>
     <w:p>
       <w:pPr>
+        <w:pStyle w:val="Caption"/>
         <w:jc w:val="center"/>
         <w:rPr>
           <w:sz w:val="22"/>
           <w:szCs w:val="22"/>
-        </w:rPr>
+          <w:lang w:val="en-US"/>
+        </w:rPr>
+      </w:pPr>
+      <w:r>
+        <w:t>Figure</w:t>
+      </w:r>
+      <w:r>
+        <w:rPr>
+          <w:lang w:val="en-US"/>
+        </w:rPr>
+        <w:t xml:space="preserve">. </w:t>
+      </w:r>
+      <w:proofErr w:type="gramStart"/>
+      <w:r>
+        <w:rPr>
+          <w:lang w:val="en-US"/>
+        </w:rPr>
+        <w:t>A linearized model that captures the phugoid mode.</w:t>
+      </w:r>
+      <w:proofErr w:type="gramEnd"/>
+    </w:p>
+    <w:p>
+      <w:pPr>
+        <w:keepNext/>
+        <w:jc w:val="center"/>
       </w:pPr>
       <w:r>
         <w:rPr>
@@ -2117,11 +2348,10 @@
           <w:sz w:val="22"/>
           <w:szCs w:val="22"/>
         </w:rPr>
-        <w:lastRenderedPageBreak/>
         <w:drawing>
           <wp:inline distT="0" distB="0" distL="0" distR="0">
-            <wp:extent cx="3867150" cy="5671245"/>
-            <wp:effectExtent l="19050" t="0" r="0" b="0"/>
+            <wp:extent cx="3362325" cy="4930911"/>
+            <wp:effectExtent l="19050" t="0" r="9525" b="0"/>
             <wp:docPr id="12" name="Picture 12"/>
             <wp:cNvGraphicFramePr>
               <a:graphicFrameLocks xmlns:a="http://schemas.openxmlformats.org/drawingml/2006/main" noChangeAspect="1"/>
@@ -2145,7 +2375,7 @@
                   <pic:spPr bwMode="auto">
                     <a:xfrm>
                       <a:off x="0" y="0"/>
-                      <a:ext cx="3867150" cy="5671245"/>
+                      <a:ext cx="3367041" cy="4937827"/>
                     </a:xfrm>
                     <a:prstGeom prst="rect">
                       <a:avLst/>
@@ -2167,6 +2397,26 @@
     </w:p>
     <w:p>
       <w:pPr>
+        <w:pStyle w:val="Caption"/>
+        <w:jc w:val="center"/>
+        <w:rPr>
+          <w:sz w:val="22"/>
+          <w:szCs w:val="22"/>
+          <w:lang w:val="en-US"/>
+        </w:rPr>
+      </w:pPr>
+      <w:r>
+        <w:t>Figure</w:t>
+      </w:r>
+      <w:r>
+        <w:rPr>
+          <w:lang w:val="en-US"/>
+        </w:rPr>
+        <w:t>. AOA and pitch rate responses of the linearized model.</w:t>
+      </w:r>
+    </w:p>
+    <w:p>
+      <w:pPr>
         <w:jc w:val="left"/>
         <w:rPr>
           <w:sz w:val="22"/>
@@ -2178,6 +2428,7 @@
           <w:sz w:val="22"/>
           <w:szCs w:val="22"/>
         </w:rPr>
+        <w:lastRenderedPageBreak/>
         <w:t xml:space="preserve">To avoid </w:t>
       </w:r>
       <w:r>
@@ -2192,7 +2443,21 @@
           <w:sz w:val="22"/>
           <w:szCs w:val="22"/>
         </w:rPr>
-        <w:t xml:space="preserve"> ambiguity in reading the plot the following comment is added when the nominal </w:t>
+        <w:t xml:space="preserve"> ambiguity in reading the </w:t>
+      </w:r>
+      <w:r>
+        <w:rPr>
+          <w:sz w:val="22"/>
+          <w:szCs w:val="22"/>
+        </w:rPr>
+        <w:t xml:space="preserve">data in Figure 3 </w:t>
+      </w:r>
+      <w:r>
+        <w:rPr>
+          <w:sz w:val="22"/>
+          <w:szCs w:val="22"/>
+        </w:rPr>
+        <w:t xml:space="preserve">the following comment is added when the nominal </w:t>
       </w:r>
       <w:proofErr w:type="spellStart"/>
       <w:r>
@@ -2222,28 +2487,35 @@
           <w:sz w:val="22"/>
           <w:szCs w:val="22"/>
         </w:rPr>
-        <w:t xml:space="preserve"> response is described first time (see page 7</w:t>
-      </w:r>
-      <w:r>
-        <w:rPr>
-          <w:sz w:val="22"/>
-          <w:szCs w:val="22"/>
-        </w:rPr>
-        <w:t>) and when the optimal solution is analyzed against the nominal design (see</w:t>
-      </w:r>
-      <w:r>
-        <w:rPr>
-          <w:sz w:val="22"/>
-          <w:szCs w:val="22"/>
-        </w:rPr>
-        <w:t xml:space="preserve"> page 25</w:t>
-      </w:r>
-      <w:r>
-        <w:rPr>
-          <w:sz w:val="22"/>
-          <w:szCs w:val="22"/>
-        </w:rPr>
-        <w:t>):</w:t>
+        <w:t xml:space="preserve"> response is described first time</w:t>
+      </w:r>
+      <w:r>
+        <w:rPr>
+          <w:sz w:val="22"/>
+          <w:szCs w:val="22"/>
+        </w:rPr>
+        <w:t xml:space="preserve">; </w:t>
+      </w:r>
+      <w:r>
+        <w:rPr>
+          <w:sz w:val="22"/>
+          <w:szCs w:val="22"/>
+        </w:rPr>
+        <w:t xml:space="preserve">see page </w:t>
+      </w:r>
+      <w:r>
+        <w:rPr>
+          <w:sz w:val="22"/>
+          <w:szCs w:val="22"/>
+        </w:rPr>
+        <w:t>8</w:t>
+      </w:r>
+      <w:r>
+        <w:rPr>
+          <w:sz w:val="22"/>
+          <w:szCs w:val="22"/>
+        </w:rPr>
+        <w:t>:</w:t>
       </w:r>
     </w:p>
     <w:p>
@@ -2268,14 +2540,113 @@
           <w:sz w:val="22"/>
           <w:szCs w:val="22"/>
         </w:rPr>
-        <w:t xml:space="preserve">Page 7: </w:t>
-      </w:r>
-      <w:r>
-        <w:rPr>
-          <w:sz w:val="22"/>
-          <w:szCs w:val="22"/>
-        </w:rPr>
-        <w:t>This prototype design of the state predictor, the low-pass filters, the adaptation sampling rate, and the prefilter, delivers an AOA response similar to the desired one (</w:t>
+        <w:t xml:space="preserve">Page </w:t>
+      </w:r>
+      <w:r>
+        <w:rPr>
+          <w:sz w:val="22"/>
+          <w:szCs w:val="22"/>
+        </w:rPr>
+        <w:t>8</w:t>
+      </w:r>
+      <w:r>
+        <w:rPr>
+          <w:sz w:val="22"/>
+          <w:szCs w:val="22"/>
+        </w:rPr>
+        <w:t xml:space="preserve">: </w:t>
+      </w:r>
+      <w:r>
+        <w:rPr>
+          <w:sz w:val="22"/>
+          <w:szCs w:val="22"/>
+        </w:rPr>
+        <w:t xml:space="preserve">This </w:t>
+      </w:r>
+      <w:r>
+        <w:rPr>
+          <w:i/>
+          <w:sz w:val="22"/>
+          <w:szCs w:val="22"/>
+        </w:rPr>
+        <w:t>prototype</w:t>
+      </w:r>
+      <w:r>
+        <w:rPr>
+          <w:sz w:val="22"/>
+          <w:szCs w:val="22"/>
+        </w:rPr>
+        <w:t xml:space="preserve"> design of the state predictor, the low-pass filters, the adaptation sampling rate, and the prefilter, delivers an AOA response similar to the desired one (</w:t>
+      </w:r>
+      <w:r>
+        <w:rPr>
+          <w:bCs/>
+          <w:sz w:val="22"/>
+          <w:szCs w:val="22"/>
+        </w:rPr>
+        <w:fldChar w:fldCharType="begin"/>
+      </w:r>
+      <w:r>
+        <w:rPr>
+          <w:bCs/>
+          <w:sz w:val="22"/>
+          <w:szCs w:val="22"/>
+        </w:rPr>
+        <w:instrText xml:space="preserve"> QUOTE </w:instrText>
+      </w:r>
+      <m:oMath>
+        <m:sSub>
+          <m:sSubPr>
+            <m:ctrlPr>
+              <w:rPr>
+                <w:rFonts w:ascii="Cambria Math" w:eastAsia="Calibri" w:hAnsi="Cambria Math"/>
+                <w:bCs/>
+                <w:i/>
+                <w:sz w:val="22"/>
+                <w:szCs w:val="22"/>
+              </w:rPr>
+            </m:ctrlPr>
+          </m:sSubPr>
+          <m:e>
+            <m:r>
+              <w:rPr>
+                <w:rFonts w:ascii="Cambria Math" w:hAnsi="Cambria Math"/>
+                <w:sz w:val="22"/>
+                <w:szCs w:val="22"/>
+              </w:rPr>
+              <m:t>α</m:t>
+            </m:r>
+          </m:e>
+          <m:sub>
+            <m:r>
+              <m:rPr>
+                <m:sty m:val="p"/>
+              </m:rPr>
+              <w:rPr>
+                <w:rFonts w:ascii="Cambria Math"/>
+                <w:sz w:val="22"/>
+                <w:szCs w:val="22"/>
+              </w:rPr>
+              <m:t>des</m:t>
+            </m:r>
+          </m:sub>
+        </m:sSub>
+      </m:oMath>
+      <w:r>
+        <w:rPr>
+          <w:bCs/>
+          <w:sz w:val="22"/>
+          <w:szCs w:val="22"/>
+        </w:rPr>
+        <w:instrText xml:space="preserve"> </w:instrText>
+      </w:r>
+      <w:r>
+        <w:rPr>
+          <w:bCs/>
+          <w:sz w:val="22"/>
+          <w:szCs w:val="22"/>
+        </w:rPr>
+        <w:fldChar w:fldCharType="separate"/>
       </w:r>
       <w:r>
         <w:rPr>
@@ -2303,118 +2674,51 @@
             <v:path o:extrusionok="f" gradientshapeok="t" o:connecttype="rect"/>
             <o:lock v:ext="edit" aspectratio="t"/>
           </v:shapetype>
-          <v:shape id="_x0000_i1025" type="#_x0000_t75" style="width:21pt;height:18pt" o:ole="">
+          <v:shape id="_x0000_i1026" type="#_x0000_t75" style="width:21pt;height:18pt" o:ole="">
             <v:imagedata r:id="rId13" o:title=""/>
           </v:shape>
-          <o:OLEObject Type="Embed" ProgID="Equation.DSMT4" ShapeID="_x0000_i1025" DrawAspect="Content" ObjectID="_1407833100" r:id="rId14"/>
+          <o:OLEObject Type="Embed" ProgID="Equation.DSMT4" ShapeID="_x0000_i1026" DrawAspect="Content" ObjectID="_1407934224" r:id="rId14"/>
         </w:object>
       </w:r>
       <w:r>
         <w:rPr>
-          <w:sz w:val="22"/>
-          <w:szCs w:val="22"/>
-        </w:rPr>
-        <w:t>); see Figure 3 illustrating the well-damped phugoid dynamics of the AOA.</w:t>
-      </w:r>
-    </w:p>
-    <w:p>
-      <w:pPr>
-        <w:ind w:left="540"/>
-        <w:rPr>
-          <w:sz w:val="22"/>
-          <w:szCs w:val="22"/>
-        </w:rPr>
-      </w:pPr>
-    </w:p>
-    <w:p>
-      <w:pPr>
-        <w:ind w:left="540"/>
-        <w:rPr>
-          <w:sz w:val="22"/>
-          <w:szCs w:val="22"/>
-        </w:rPr>
-      </w:pPr>
-      <w:r>
-        <w:rPr>
-          <w:sz w:val="22"/>
-          <w:szCs w:val="22"/>
-        </w:rPr>
-        <w:t xml:space="preserve">Page 25: </w:t>
-      </w:r>
-      <w:r>
-        <w:rPr>
-          <w:sz w:val="22"/>
-          <w:szCs w:val="22"/>
-        </w:rPr>
-        <w:t>Although all 6 solutions are practically equivalent, preference is given to the design vector #202, as it provides better tradeoff between the (predicted) flying qualities (</w:t>
-      </w:r>
-      <w:r>
-        <w:rPr>
-          <w:i/>
-          <w:sz w:val="22"/>
-          <w:szCs w:val="22"/>
-        </w:rPr>
-        <w:t>FQ1, FQ2</w:t>
-      </w:r>
-      <w:r>
-        <w:rPr>
-          <w:sz w:val="22"/>
-          <w:szCs w:val="22"/>
-        </w:rPr>
-        <w:t>) and the time-delay margin (</w:t>
-      </w:r>
-      <w:r>
-        <w:rPr>
-          <w:i/>
-          <w:sz w:val="22"/>
-          <w:szCs w:val="22"/>
-        </w:rPr>
-        <w:t>R1</w:t>
-      </w:r>
-      <w:r>
-        <w:rPr>
-          <w:sz w:val="22"/>
-          <w:szCs w:val="22"/>
-        </w:rPr>
-        <w:t>), while minimizing the difference with the desired response; see Fig</w:t>
-      </w:r>
-      <w:r>
-        <w:rPr>
-          <w:sz w:val="22"/>
-          <w:szCs w:val="22"/>
-        </w:rPr>
-        <w:t>ure</w:t>
-      </w:r>
-      <w:r>
-        <w:rPr>
-          <w:sz w:val="22"/>
-          <w:szCs w:val="22"/>
-        </w:rPr>
-        <w:t xml:space="preserve">. </w:t>
-      </w:r>
-      <w:proofErr w:type="gramStart"/>
-      <w:r>
-        <w:rPr>
-          <w:sz w:val="22"/>
-          <w:szCs w:val="22"/>
-        </w:rPr>
-        <w:t xml:space="preserve">9 illustrating </w:t>
-      </w:r>
-      <w:r>
-        <w:rPr>
-          <w:sz w:val="22"/>
-          <w:szCs w:val="22"/>
-        </w:rPr>
-        <w:t xml:space="preserve">a </w:t>
-      </w:r>
-      <w:r>
-        <w:rPr>
-          <w:sz w:val="22"/>
-          <w:szCs w:val="22"/>
-        </w:rPr>
-        <w:t>well-shaped phugoid response of the airplane.</w:t>
-      </w:r>
-      <w:proofErr w:type="gramEnd"/>
+          <w:bCs/>
+          <w:sz w:val="22"/>
+          <w:szCs w:val="22"/>
+        </w:rPr>
+        <w:fldChar w:fldCharType="end"/>
+      </w:r>
+      <w:r>
+        <w:rPr>
+          <w:sz w:val="22"/>
+          <w:szCs w:val="22"/>
+        </w:rPr>
+        <w:t xml:space="preserve">), see </w:t>
+      </w:r>
+      <w:fldSimple w:instr=" REF _Ref333583229 \h  \* MERGEFORMAT ">
+        <w:r>
+          <w:rPr>
+            <w:sz w:val="22"/>
+            <w:szCs w:val="22"/>
+          </w:rPr>
+          <w:t xml:space="preserve">Figure </w:t>
+        </w:r>
+        <w:r>
+          <w:rPr>
+            <w:noProof/>
+            <w:sz w:val="22"/>
+            <w:szCs w:val="22"/>
+          </w:rPr>
+          <w:t>3</w:t>
+        </w:r>
+      </w:fldSimple>
+      <w:r>
+        <w:rPr>
+          <w:sz w:val="22"/>
+          <w:szCs w:val="22"/>
+        </w:rPr>
+        <w:t>. The deviation of the AOA response from the commanded step is due to the phugoid mode of the aircraft, which is stable, oscillatory, and slow. This phugoid deviation can be easily compensated for by an autopilot.</w:t>
+      </w:r>
     </w:p>
     <w:p>
       <w:pPr>
@@ -2439,7 +2743,6 @@
         <w:rPr>
           <w:i/>
         </w:rPr>
-        <w:lastRenderedPageBreak/>
         <w:t xml:space="preserve">On page 6, the longitudinal system is described as </w:t>
       </w:r>
       <w:proofErr w:type="gramStart"/>
@@ -2701,10 +3004,10 @@
           <w:szCs w:val="22"/>
         </w:rPr>
         <w:object w:dxaOrig="5360" w:dyaOrig="540">
-          <v:shape id="_x0000_i1026" type="#_x0000_t75" style="width:267.75pt;height:27pt" o:ole="">
+          <v:shape id="_x0000_i1025" type="#_x0000_t75" style="width:267.75pt;height:27pt" o:ole="">
             <v:imagedata r:id="rId15" o:title=""/>
           </v:shape>
-          <o:OLEObject Type="Embed" ProgID="Equation.DSMT4" ShapeID="_x0000_i1026" DrawAspect="Content" ObjectID="_1407833101" r:id="rId16"/>
+          <o:OLEObject Type="Embed" ProgID="Equation.DSMT4" ShapeID="_x0000_i1025" DrawAspect="Content" ObjectID="_1407934225" r:id="rId16"/>
         </w:object>
       </w:r>
     </w:p>
@@ -2840,7 +3143,6 @@
         </w:rPr>
         <w:t xml:space="preserve">flight qualities criteria </w:t>
       </w:r>
-      <w:proofErr w:type="gramStart"/>
       <w:r>
         <w:rPr>
           <w:i/>
@@ -2854,16 +3156,138 @@
           <w:sz w:val="22"/>
           <w:szCs w:val="22"/>
         </w:rPr>
-        <w:t>(</w:t>
-      </w:r>
-      <w:proofErr w:type="gramEnd"/>
+        <w:t xml:space="preserve"> </w:t>
+      </w:r>
+      <w:r>
+        <w:rPr>
+          <w:sz w:val="22"/>
+          <w:szCs w:val="22"/>
+        </w:rPr>
+        <w:t>is analyzed versus</w:t>
+      </w:r>
+      <w:r>
+        <w:rPr>
+          <w:sz w:val="22"/>
+          <w:szCs w:val="22"/>
+        </w:rPr>
+        <w:t xml:space="preserve"> </w:t>
+      </w:r>
+      <w:r>
+        <w:rPr>
+          <w:sz w:val="22"/>
+          <w:szCs w:val="22"/>
+        </w:rPr>
+        <w:t xml:space="preserve">the </w:t>
+      </w:r>
+      <w:r>
+        <w:rPr>
+          <w:sz w:val="22"/>
+          <w:szCs w:val="22"/>
+        </w:rPr>
+        <w:t xml:space="preserve">design variable </w:t>
+      </w:r>
       <w:r>
         <w:rPr>
           <w:i/>
           <w:sz w:val="22"/>
           <w:szCs w:val="22"/>
         </w:rPr>
-        <w:t>FQ</w:t>
+        <w:t>DV2</w:t>
+      </w:r>
+      <w:r>
+        <w:rPr>
+          <w:sz w:val="22"/>
+          <w:szCs w:val="22"/>
+        </w:rPr>
+        <w:t xml:space="preserve"> correspond</w:t>
+      </w:r>
+      <w:r>
+        <w:rPr>
+          <w:sz w:val="22"/>
+          <w:szCs w:val="22"/>
+        </w:rPr>
+        <w:t>ing</w:t>
+      </w:r>
+      <w:r>
+        <w:rPr>
+          <w:sz w:val="22"/>
+          <w:szCs w:val="22"/>
+        </w:rPr>
+        <w:t xml:space="preserve"> to the damping ratio of the state predictor</w:t>
+      </w:r>
+      <w:r>
+        <w:rPr>
+          <w:sz w:val="22"/>
+          <w:szCs w:val="22"/>
+        </w:rPr>
+        <w:t xml:space="preserve">. </w:t>
+      </w:r>
+      <w:r>
+        <w:rPr>
+          <w:sz w:val="22"/>
+          <w:szCs w:val="22"/>
+        </w:rPr>
+        <w:t>As it follows from the definition of both criteria given on page 1</w:t>
+      </w:r>
+      <w:r>
+        <w:rPr>
+          <w:sz w:val="22"/>
+          <w:szCs w:val="22"/>
+        </w:rPr>
+        <w:t>7</w:t>
+      </w:r>
+      <w:r>
+        <w:rPr>
+          <w:sz w:val="22"/>
+          <w:szCs w:val="22"/>
+        </w:rPr>
+        <w:t>, t</w:t>
+      </w:r>
+      <w:r>
+        <w:rPr>
+          <w:sz w:val="22"/>
+          <w:szCs w:val="22"/>
+        </w:rPr>
+        <w:t xml:space="preserve">he objective of the optimization consists in minimizing the criteria. </w:t>
+      </w:r>
+      <w:r>
+        <w:rPr>
+          <w:sz w:val="22"/>
+          <w:szCs w:val="22"/>
+        </w:rPr>
+        <w:t>The revised conclusion</w:t>
+      </w:r>
+      <w:r>
+        <w:rPr>
+          <w:sz w:val="22"/>
+          <w:szCs w:val="22"/>
+        </w:rPr>
+        <w:t xml:space="preserve"> is presented as follows:</w:t>
+      </w:r>
+    </w:p>
+    <w:p/>
+    <w:p>
+      <w:pPr>
+        <w:ind w:left="540"/>
+        <w:rPr>
+          <w:sz w:val="22"/>
+          <w:szCs w:val="22"/>
+        </w:rPr>
+      </w:pPr>
+      <w:r>
+        <w:rPr>
+          <w:sz w:val="22"/>
+          <w:szCs w:val="22"/>
+        </w:rPr>
+        <w:t>•</w:t>
+      </w:r>
+      <w:r>
+        <w:rPr>
+          <w:sz w:val="22"/>
+          <w:szCs w:val="22"/>
+        </w:rPr>
+        <w:tab/>
+        <w:t xml:space="preserve">Figure 7 shows the dependencies of the flying qualities criterion </w:t>
       </w:r>
       <w:r>
         <w:rPr>
@@ -2871,41 +3295,51 @@
           <w:sz w:val="22"/>
           <w:szCs w:val="22"/>
         </w:rPr>
-        <w:t>2</w:t>
-      </w:r>
-      <w:r>
-        <w:rPr>
-          <w:sz w:val="22"/>
-          <w:szCs w:val="22"/>
-        </w:rPr>
-        <w:t>)</w:t>
-      </w:r>
-      <w:r>
-        <w:rPr>
-          <w:sz w:val="22"/>
-          <w:szCs w:val="22"/>
-        </w:rPr>
-        <w:t xml:space="preserve"> is analyzed versus</w:t>
-      </w:r>
-      <w:r>
-        <w:rPr>
-          <w:sz w:val="22"/>
-          <w:szCs w:val="22"/>
-        </w:rPr>
-        <w:t xml:space="preserve"> </w:t>
-      </w:r>
-      <w:r>
-        <w:rPr>
-          <w:sz w:val="22"/>
-          <w:szCs w:val="22"/>
-        </w:rPr>
-        <w:t xml:space="preserve">the </w:t>
-      </w:r>
-      <w:r>
-        <w:rPr>
-          <w:sz w:val="22"/>
-          <w:szCs w:val="22"/>
-        </w:rPr>
+        <w:t>FQ1</w:t>
+      </w:r>
+      <w:r>
+        <w:rPr>
+          <w:sz w:val="22"/>
+          <w:szCs w:val="22"/>
+        </w:rPr>
+        <w:t xml:space="preserve"> on the design variable </w:t>
+      </w:r>
+      <w:r>
+        <w:rPr>
+          <w:i/>
+          <w:sz w:val="22"/>
+          <w:szCs w:val="22"/>
+        </w:rPr>
+        <w:t>DV2</w:t>
+      </w:r>
+      <w:r>
+        <w:rPr>
+          <w:sz w:val="22"/>
+          <w:szCs w:val="22"/>
+        </w:rPr>
+        <w:t xml:space="preserve">. While in the first PSI iteration the dependency of the criterion </w:t>
+      </w:r>
+      <w:r>
+        <w:rPr>
+          <w:i/>
+          <w:sz w:val="22"/>
+          <w:szCs w:val="22"/>
+        </w:rPr>
+        <w:t>FQ1</w:t>
+      </w:r>
+      <w:r>
+        <w:rPr>
+          <w:sz w:val="22"/>
+          <w:szCs w:val="22"/>
+        </w:rPr>
+        <w:t xml:space="preserve"> on the </w:t>
+      </w:r>
+      <w:r>
+        <w:rPr>
+          <w:sz w:val="22"/>
+          <w:szCs w:val="22"/>
+        </w:rPr>
+        <w:lastRenderedPageBreak/>
         <w:t xml:space="preserve">design variable </w:t>
       </w:r>
       <w:r>
@@ -2921,90 +3355,11 @@
           <w:sz w:val="22"/>
           <w:szCs w:val="22"/>
         </w:rPr>
-        <w:t xml:space="preserve"> correspond</w:t>
-      </w:r>
-      <w:r>
-        <w:rPr>
-          <w:sz w:val="22"/>
-          <w:szCs w:val="22"/>
-        </w:rPr>
-        <w:t>ing</w:t>
-      </w:r>
-      <w:r>
-        <w:rPr>
-          <w:sz w:val="22"/>
-          <w:szCs w:val="22"/>
-        </w:rPr>
-        <w:t xml:space="preserve"> to the damping ratio of the state predictor</w:t>
-      </w:r>
-      <w:r>
-        <w:rPr>
-          <w:sz w:val="22"/>
-          <w:szCs w:val="22"/>
-        </w:rPr>
-        <w:t xml:space="preserve">. </w:t>
-      </w:r>
-      <w:r>
-        <w:rPr>
-          <w:sz w:val="22"/>
-          <w:szCs w:val="22"/>
-        </w:rPr>
-        <w:t>As it follows from the definition of both criteria given on page 14, t</w:t>
-      </w:r>
-      <w:r>
-        <w:rPr>
-          <w:sz w:val="22"/>
-          <w:szCs w:val="22"/>
-        </w:rPr>
-        <w:t xml:space="preserve">he objective of the optimization consists in minimizing the criteria. </w:t>
-      </w:r>
-      <w:r>
-        <w:rPr>
-          <w:sz w:val="22"/>
-          <w:szCs w:val="22"/>
-        </w:rPr>
-        <w:t>The revised conclusion</w:t>
-      </w:r>
-      <w:r>
-        <w:rPr>
-          <w:sz w:val="22"/>
-          <w:szCs w:val="22"/>
-        </w:rPr>
-        <w:t xml:space="preserve"> is presented as follows:</w:t>
-      </w:r>
-    </w:p>
-    <w:p/>
-    <w:p>
-      <w:pPr>
-        <w:ind w:left="540"/>
-        <w:rPr>
-          <w:sz w:val="22"/>
-          <w:szCs w:val="22"/>
-        </w:rPr>
-      </w:pPr>
-      <w:r>
-        <w:rPr>
-          <w:sz w:val="22"/>
-          <w:szCs w:val="22"/>
-        </w:rPr>
-        <w:t xml:space="preserve">While in the first PSI iteration the dependency of the criterion </w:t>
-      </w:r>
-      <w:r>
-        <w:rPr>
-          <w:sz w:val="22"/>
-          <w:szCs w:val="22"/>
-        </w:rPr>
-        <w:t>FQ2</w:t>
-      </w:r>
-      <w:r>
-        <w:rPr>
-          <w:sz w:val="22"/>
-          <w:szCs w:val="22"/>
-        </w:rPr>
-        <w:t xml:space="preserve"> on the design variable </w:t>
-      </w:r>
-      <w:r>
-        <w:rPr>
+        <w:t xml:space="preserve"> was not obvious, now it is clear that reducing the </w:t>
+      </w:r>
+      <w:r>
+        <w:rPr>
+          <w:i/>
           <w:sz w:val="22"/>
           <w:szCs w:val="22"/>
         </w:rPr>
@@ -3015,10 +3370,41 @@
           <w:sz w:val="22"/>
           <w:szCs w:val="22"/>
         </w:rPr>
-        <w:t xml:space="preserve"> was not obvious, now it is clear that reducing the </w:t>
-      </w:r>
-      <w:r>
-        <w:rPr>
+        <w:t xml:space="preserve"> from 0.85 (prototype design) to about 0.75 ( new Pareto solutions) reduces the tracking error captured by criterion </w:t>
+      </w:r>
+      <w:r>
+        <w:rPr>
+          <w:i/>
+          <w:sz w:val="22"/>
+          <w:szCs w:val="22"/>
+        </w:rPr>
+        <w:t>FQ1</w:t>
+      </w:r>
+      <w:r>
+        <w:rPr>
+          <w:sz w:val="22"/>
+          <w:szCs w:val="22"/>
+        </w:rPr>
+        <w:t xml:space="preserve"> by about 20%. Thus, it becomes apparent that a smaller damping ratio of the state predictor results in reduced (lead) pilot compensation. A similar trend is observed for criterion </w:t>
+      </w:r>
+      <w:r>
+        <w:rPr>
+          <w:i/>
+          <w:sz w:val="22"/>
+          <w:szCs w:val="22"/>
+        </w:rPr>
+        <w:t>FQ1</w:t>
+      </w:r>
+      <w:r>
+        <w:rPr>
+          <w:sz w:val="22"/>
+          <w:szCs w:val="22"/>
+        </w:rPr>
+        <w:t xml:space="preserve"> when it is analyzed versus the design variable </w:t>
+      </w:r>
+      <w:r>
+        <w:rPr>
+          <w:i/>
           <w:sz w:val="22"/>
           <w:szCs w:val="22"/>
         </w:rPr>
@@ -3029,63 +3415,7 @@
           <w:sz w:val="22"/>
           <w:szCs w:val="22"/>
         </w:rPr>
-        <w:t xml:space="preserve"> from 0.85 of the prototype design to about 0.75 of optimal solutions reduces the tracking error captured by the criterion </w:t>
-      </w:r>
-      <w:r>
-        <w:rPr>
-          <w:sz w:val="22"/>
-          <w:szCs w:val="22"/>
-        </w:rPr>
-        <w:t>FQ1</w:t>
-      </w:r>
-      <w:r>
-        <w:rPr>
-          <w:sz w:val="22"/>
-          <w:szCs w:val="22"/>
-        </w:rPr>
-        <w:t xml:space="preserve"> (</w:t>
-      </w:r>
-      <w:r>
-        <w:rPr>
-          <w:sz w:val="22"/>
-          <w:szCs w:val="22"/>
-        </w:rPr>
-        <w:t xml:space="preserve">similarly for the </w:t>
-      </w:r>
-      <w:r>
-        <w:rPr>
-          <w:sz w:val="22"/>
-          <w:szCs w:val="22"/>
-        </w:rPr>
-        <w:t xml:space="preserve">pilot workload </w:t>
-      </w:r>
-      <w:r>
-        <w:rPr>
-          <w:sz w:val="22"/>
-          <w:szCs w:val="22"/>
-        </w:rPr>
-        <w:t>-</w:t>
-      </w:r>
-      <w:r>
-        <w:rPr>
-          <w:sz w:val="22"/>
-          <w:szCs w:val="22"/>
-        </w:rPr>
-        <w:t xml:space="preserve"> </w:t>
-      </w:r>
-      <w:r>
-        <w:rPr>
-          <w:sz w:val="22"/>
-          <w:szCs w:val="22"/>
-        </w:rPr>
-        <w:t>FQ2</w:t>
-      </w:r>
-      <w:r>
-        <w:rPr>
-          <w:sz w:val="22"/>
-          <w:szCs w:val="22"/>
-        </w:rPr>
-        <w:t>) by about 20%. Thus, it becomes apparent that a smaller damping ratio of the state predictor results in reduced (lead) pilot compensation.</w:t>
+        <w:t>.</w:t>
       </w:r>
     </w:p>
     <w:p>
@@ -3100,7 +3430,6 @@
         <w:rPr>
           <w:szCs w:val="22"/>
         </w:rPr>
-        <w:lastRenderedPageBreak/>
         <w:t>References</w:t>
       </w:r>
     </w:p>
@@ -3148,6 +3477,7 @@
           </w:tblGrid>
           <w:tr>
             <w:trPr>
+              <w:divId w:val="1371373536"/>
               <w:tblCellSpacing w:w="15" w:type="dxa"/>
             </w:trPr>
             <w:tc>
@@ -3188,7 +3518,7 @@
                   <w:rPr>
                     <w:noProof/>
                   </w:rPr>
-                  <w:t xml:space="preserve">I. Sobol, "Uniformly Distributed Sequences with an Additional Uniform Property," </w:t>
+                  <w:t xml:space="preserve">E. Xargay, N. Hovakimyan, V. Dobrokhodov, I. Kaminer, C. Cao and I. M. Gregory, "L1 Adaptive Control in Flight," in </w:t>
                 </w:r>
                 <w:r>
                   <w:rPr>
@@ -3196,19 +3526,20 @@
                     <w:iCs/>
                     <w:noProof/>
                   </w:rPr>
-                  <w:t xml:space="preserve">USSR Computational Mathematics and Mathematical Physics, </w:t>
+                  <w:t>Intelligent Systems, Progress in Aeronautics and Astronautics Series</w:t>
                 </w:r>
                 <w:r>
                   <w:rPr>
                     <w:noProof/>
                   </w:rPr>
-                  <w:t xml:space="preserve">vol. 16, pp. 236-242, 1977. </w:t>
+                  <w:t xml:space="preserve">, American Institute of Aeronautics and Astronautics, 2012. </w:t>
                 </w:r>
               </w:p>
             </w:tc>
           </w:tr>
           <w:tr>
             <w:trPr>
+              <w:divId w:val="1371373536"/>
               <w:tblCellSpacing w:w="15" w:type="dxa"/>
             </w:trPr>
             <w:tc>
@@ -3249,143 +3580,7 @@
                   <w:rPr>
                     <w:noProof/>
                   </w:rPr>
-                  <w:t xml:space="preserve">H. Niederreiter, "Random Number Generation and quasi-Monte Carlo Methods," </w:t>
-                </w:r>
-                <w:r>
-                  <w:rPr>
-                    <w:i/>
-                    <w:iCs/>
-                    <w:noProof/>
-                  </w:rPr>
-                  <w:t xml:space="preserve">SIAM, </w:t>
-                </w:r>
-                <w:r>
-                  <w:rPr>
-                    <w:noProof/>
-                  </w:rPr>
-                  <w:t xml:space="preserve">1992. </w:t>
-                </w:r>
-              </w:p>
-            </w:tc>
-          </w:tr>
-          <w:tr>
-            <w:trPr>
-              <w:tblCellSpacing w:w="15" w:type="dxa"/>
-            </w:trPr>
-            <w:tc>
-              <w:tcPr>
-                <w:tcW w:w="50" w:type="pct"/>
-                <w:hideMark/>
-              </w:tcPr>
-              <w:p>
-                <w:pPr>
-                  <w:pStyle w:val="Bibliography"/>
-                  <w:rPr>
-                    <w:rFonts w:eastAsiaTheme="minorEastAsia"/>
-                    <w:noProof/>
-                  </w:rPr>
-                </w:pPr>
-                <w:r>
-                  <w:rPr>
-                    <w:noProof/>
-                  </w:rPr>
-                  <w:t xml:space="preserve">[3] </w:t>
-                </w:r>
-              </w:p>
-            </w:tc>
-            <w:tc>
-              <w:tcPr>
-                <w:tcW w:w="0" w:type="auto"/>
-                <w:hideMark/>
-              </w:tcPr>
-              <w:p>
-                <w:pPr>
-                  <w:pStyle w:val="Bibliography"/>
-                  <w:rPr>
-                    <w:rFonts w:eastAsiaTheme="minorEastAsia"/>
-                    <w:noProof/>
-                  </w:rPr>
-                </w:pPr>
-                <w:r>
-                  <w:rPr>
-                    <w:noProof/>
-                  </w:rPr>
-                  <w:t xml:space="preserve">H. Niederreiter, "Low-Discrepancy Simulation," in </w:t>
-                </w:r>
-                <w:r>
-                  <w:rPr>
-                    <w:i/>
-                    <w:iCs/>
-                    <w:noProof/>
-                  </w:rPr>
-                  <w:t>Handbook of Computational Finance</w:t>
-                </w:r>
-                <w:r>
-                  <w:rPr>
-                    <w:noProof/>
-                  </w:rPr>
-                  <w:t>, Springer Berlin Heidelberg, 2012, pp. 703-729.</w:t>
-                </w:r>
-              </w:p>
-            </w:tc>
-          </w:tr>
-          <w:tr>
-            <w:trPr>
-              <w:tblCellSpacing w:w="15" w:type="dxa"/>
-            </w:trPr>
-            <w:tc>
-              <w:tcPr>
-                <w:tcW w:w="50" w:type="pct"/>
-                <w:hideMark/>
-              </w:tcPr>
-              <w:p>
-                <w:pPr>
-                  <w:pStyle w:val="Bibliography"/>
-                  <w:rPr>
-                    <w:rFonts w:eastAsiaTheme="minorEastAsia"/>
-                    <w:noProof/>
-                  </w:rPr>
-                </w:pPr>
-                <w:r>
-                  <w:rPr>
-                    <w:noProof/>
-                  </w:rPr>
-                  <w:t xml:space="preserve">[4] </w:t>
-                </w:r>
-              </w:p>
-            </w:tc>
-            <w:tc>
-              <w:tcPr>
-                <w:tcW w:w="0" w:type="auto"/>
-                <w:hideMark/>
-              </w:tcPr>
-              <w:p>
-                <w:pPr>
-                  <w:pStyle w:val="Bibliography"/>
-                  <w:rPr>
-                    <w:rFonts w:eastAsiaTheme="minorEastAsia"/>
-                    <w:noProof/>
-                  </w:rPr>
-                </w:pPr>
-                <w:r>
-                  <w:rPr>
-                    <w:noProof/>
-                  </w:rPr>
-                  <w:t xml:space="preserve">E. Xargay, N. Hovakimyan, V. Dobrokhodov, I. Kaminer, C. Cao and I. M. Gregory, "L1 Adaptive Control in Flight," in </w:t>
-                </w:r>
-                <w:r>
-                  <w:rPr>
-                    <w:i/>
-                    <w:iCs/>
-                    <w:noProof/>
-                  </w:rPr>
-                  <w:t>Intelligent Systems, Progress in Aeronautics and Astronautics Series</w:t>
-                </w:r>
-                <w:r>
-                  <w:rPr>
-                    <w:noProof/>
-                  </w:rPr>
-                  <w:t xml:space="preserve">, American Institute of Aeronautics and Astronautics, 2012. </w:t>
+                  <w:t>B. Etkin and L. Reid, "Dynamics of Flight," Wiley, 1996.</w:t>
                 </w:r>
               </w:p>
             </w:tc>
@@ -3393,6 +3588,7 @@
         </w:tbl>
         <w:p>
           <w:pPr>
+            <w:divId w:val="1371373536"/>
             <w:rPr>
               <w:noProof/>
             </w:rPr>
@@ -3443,16 +3639,127 @@
     </w:p>
     <w:p>
       <w:pPr>
-        <w:rPr>
-          <w:sz w:val="22"/>
-          <w:szCs w:val="22"/>
-        </w:rPr>
+        <w:pStyle w:val="ListParagraph"/>
+        <w:numPr>
+          <w:ilvl w:val="0"/>
+          <w:numId w:val="12"/>
+        </w:numPr>
+      </w:pPr>
+      <w:r>
+        <w:t>Introduction section was extended.</w:t>
+      </w:r>
+    </w:p>
+    <w:p>
+      <w:pPr>
+        <w:pStyle w:val="ListParagraph"/>
+        <w:numPr>
+          <w:ilvl w:val="0"/>
+          <w:numId w:val="12"/>
+        </w:numPr>
+      </w:pPr>
+      <w:r>
+        <w:t>A new section “</w:t>
+      </w:r>
+      <w:r>
+        <w:t>II.</w:t>
+      </w:r>
+      <w:r>
+        <w:t>C</w:t>
+      </w:r>
+      <w:r>
+        <w:t xml:space="preserve">. Multicriteria Optimization </w:t>
+      </w:r>
+      <w:r>
+        <w:t>Framework” was added.</w:t>
+      </w:r>
+    </w:p>
+    <w:p>
+      <w:pPr>
+        <w:pStyle w:val="ListParagraph"/>
+        <w:numPr>
+          <w:ilvl w:val="0"/>
+          <w:numId w:val="12"/>
+        </w:numPr>
+      </w:pPr>
+      <w:r>
+        <w:t xml:space="preserve">Section IV.B was extended with </w:t>
+      </w:r>
+      <w:r>
+        <w:t xml:space="preserve">the results of </w:t>
+      </w:r>
+      <w:r>
+        <w:t>sensitivity analysis.</w:t>
+      </w:r>
+    </w:p>
+    <w:p>
+      <w:pPr>
+        <w:pStyle w:val="ListParagraph"/>
+        <w:numPr>
+          <w:ilvl w:val="0"/>
+          <w:numId w:val="12"/>
+        </w:numPr>
+      </w:pPr>
+      <w:r>
+        <w:t>References were modified along the text.</w:t>
+      </w:r>
+    </w:p>
+    <w:p>
+      <w:pPr>
+        <w:pStyle w:val="ListParagraph"/>
+        <w:numPr>
+          <w:ilvl w:val="0"/>
+          <w:numId w:val="12"/>
+        </w:numPr>
+        <w:spacing w:after="80" w:line="240" w:lineRule="auto"/>
+      </w:pPr>
+      <w:r>
+        <w:t>Figures underwent significant modification to improve their clarity</w:t>
+      </w:r>
+      <w:r>
+        <w:t>.</w:t>
+      </w:r>
+      <w:r>
+        <w:t xml:space="preserve"> </w:t>
+      </w:r>
+      <w:r>
+        <w:t xml:space="preserve">Three new figures were added to support a discussion in Subsection </w:t>
+      </w:r>
+      <w:r>
+        <w:t>II.</w:t>
+      </w:r>
+      <w:r>
+        <w:t>C</w:t>
+      </w:r>
+      <w:r>
+        <w:t>.</w:t>
+      </w:r>
+      <w:r>
+        <w:t xml:space="preserve"> (</w:t>
+      </w:r>
+      <w:proofErr w:type="gramStart"/>
+      <w:r>
+        <w:t>one</w:t>
+      </w:r>
+      <w:proofErr w:type="gramEnd"/>
+      <w:r>
+        <w:t xml:space="preserve"> figure)</w:t>
+      </w:r>
+      <w:r>
+        <w:t xml:space="preserve"> </w:t>
+      </w:r>
+      <w:r>
+        <w:t>and new results of Section IV.B (two figures).</w:t>
+      </w:r>
+    </w:p>
+    <w:p>
+      <w:pPr>
+        <w:pStyle w:val="ListParagraph"/>
       </w:pPr>
     </w:p>
     <w:sectPr>
       <w:footerReference w:type="default" r:id="rId17"/>
       <w:pgSz w:w="11906" w:h="16838"/>
-      <w:pgMar w:top="1890" w:right="1556" w:bottom="2340" w:left="1701" w:header="720" w:footer="720" w:gutter="0"/>
+      <w:pgMar w:top="1170" w:right="1556" w:bottom="2340" w:left="1701" w:header="720" w:footer="720" w:gutter="0"/>
       <w:cols w:space="720"/>
       <w:docGrid w:linePitch="360"/>
     </w:sectPr>
@@ -3491,7 +3798,7 @@
         <w:rPr>
           <w:noProof/>
         </w:rPr>
-        <w:t>4</w:t>
+        <w:t>8</w:t>
       </w:r>
     </w:fldSimple>
   </w:p>
@@ -3986,6 +4293,95 @@
     </w:lvl>
   </w:abstractNum>
   <w:abstractNum w:abstractNumId="4">
+    <w:nsid w:val="34817E49"/>
+    <w:multiLevelType w:val="hybridMultilevel"/>
+    <w:tmpl w:val="EC72857E"/>
+    <w:lvl w:ilvl="0" w:tplc="0409000F">
+      <w:start w:val="1"/>
+      <w:numFmt w:val="decimal"/>
+      <w:lvlText w:val="%1."/>
+      <w:lvlJc w:val="left"/>
+      <w:pPr>
+        <w:ind w:left="720" w:hanging="360"/>
+      </w:pPr>
+      <w:rPr>
+        <w:rFonts w:hint="default"/>
+      </w:rPr>
+    </w:lvl>
+    <w:lvl w:ilvl="1" w:tplc="04090019" w:tentative="1">
+      <w:start w:val="1"/>
+      <w:numFmt w:val="lowerLetter"/>
+      <w:lvlText w:val="%2."/>
+      <w:lvlJc w:val="left"/>
+      <w:pPr>
+        <w:ind w:left="1440" w:hanging="360"/>
+      </w:pPr>
+    </w:lvl>
+    <w:lvl w:ilvl="2" w:tplc="0409001B" w:tentative="1">
+      <w:start w:val="1"/>
+      <w:numFmt w:val="lowerRoman"/>
+      <w:lvlText w:val="%3."/>
+      <w:lvlJc w:val="right"/>
+      <w:pPr>
+        <w:ind w:left="2160" w:hanging="180"/>
+      </w:pPr>
+    </w:lvl>
+    <w:lvl w:ilvl="3" w:tplc="0409000F" w:tentative="1">
+      <w:start w:val="1"/>
+      <w:numFmt w:val="decimal"/>
+      <w:lvlText w:val="%4."/>
+      <w:lvlJc w:val="left"/>
+      <w:pPr>
+        <w:ind w:left="2880" w:hanging="360"/>
+      </w:pPr>
+    </w:lvl>
+    <w:lvl w:ilvl="4" w:tplc="04090019" w:tentative="1">
+      <w:start w:val="1"/>
+      <w:numFmt w:val="lowerLetter"/>
+      <w:lvlText w:val="%5."/>
+      <w:lvlJc w:val="left"/>
+      <w:pPr>
+        <w:ind w:left="3600" w:hanging="360"/>
+      </w:pPr>
+    </w:lvl>
+    <w:lvl w:ilvl="5" w:tplc="0409001B" w:tentative="1">
+      <w:start w:val="1"/>
+      <w:numFmt w:val="lowerRoman"/>
+      <w:lvlText w:val="%6."/>
+      <w:lvlJc w:val="right"/>
+      <w:pPr>
+        <w:ind w:left="4320" w:hanging="180"/>
+      </w:pPr>
+    </w:lvl>
+    <w:lvl w:ilvl="6" w:tplc="0409000F" w:tentative="1">
+      <w:start w:val="1"/>
+      <w:numFmt w:val="decimal"/>
+      <w:lvlText w:val="%7."/>
+      <w:lvlJc w:val="left"/>
+      <w:pPr>
+        <w:ind w:left="5040" w:hanging="360"/>
+      </w:pPr>
+    </w:lvl>
+    <w:lvl w:ilvl="7" w:tplc="04090019" w:tentative="1">
+      <w:start w:val="1"/>
+      <w:numFmt w:val="lowerLetter"/>
+      <w:lvlText w:val="%8."/>
+      <w:lvlJc w:val="left"/>
+      <w:pPr>
+        <w:ind w:left="5760" w:hanging="360"/>
+      </w:pPr>
+    </w:lvl>
+    <w:lvl w:ilvl="8" w:tplc="0409001B" w:tentative="1">
+      <w:start w:val="1"/>
+      <w:numFmt w:val="lowerRoman"/>
+      <w:lvlText w:val="%9."/>
+      <w:lvlJc w:val="right"/>
+      <w:pPr>
+        <w:ind w:left="6480" w:hanging="180"/>
+      </w:pPr>
+    </w:lvl>
+  </w:abstractNum>
+  <w:abstractNum w:abstractNumId="5">
     <w:nsid w:val="392F0E77"/>
     <w:multiLevelType w:val="hybridMultilevel"/>
     <w:tmpl w:val="1932EA0C"/>
@@ -4126,7 +4522,233 @@
       </w:rPr>
     </w:lvl>
   </w:abstractNum>
-  <w:abstractNum w:abstractNumId="5">
+  <w:abstractNum w:abstractNumId="6">
+    <w:nsid w:val="4BE566AB"/>
+    <w:multiLevelType w:val="hybridMultilevel"/>
+    <w:tmpl w:val="16726BFE"/>
+    <w:lvl w:ilvl="0" w:tplc="04090001">
+      <w:start w:val="1"/>
+      <w:numFmt w:val="bullet"/>
+      <w:lvlText w:val=""/>
+      <w:lvlJc w:val="left"/>
+      <w:pPr>
+        <w:ind w:left="720" w:hanging="360"/>
+      </w:pPr>
+      <w:rPr>
+        <w:rFonts w:ascii="Symbol" w:hAnsi="Symbol" w:hint="default"/>
+      </w:rPr>
+    </w:lvl>
+    <w:lvl w:ilvl="1" w:tplc="04090003" w:tentative="1">
+      <w:start w:val="1"/>
+      <w:numFmt w:val="bullet"/>
+      <w:lvlText w:val="o"/>
+      <w:lvlJc w:val="left"/>
+      <w:pPr>
+        <w:ind w:left="1440" w:hanging="360"/>
+      </w:pPr>
+      <w:rPr>
+        <w:rFonts w:ascii="Courier New" w:hAnsi="Courier New" w:cs="Courier New" w:hint="default"/>
+      </w:rPr>
+    </w:lvl>
+    <w:lvl w:ilvl="2" w:tplc="04090005" w:tentative="1">
+      <w:start w:val="1"/>
+      <w:numFmt w:val="bullet"/>
+      <w:lvlText w:val=""/>
+      <w:lvlJc w:val="left"/>
+      <w:pPr>
+        <w:ind w:left="2160" w:hanging="360"/>
+      </w:pPr>
+      <w:rPr>
+        <w:rFonts w:ascii="Wingdings" w:hAnsi="Wingdings" w:hint="default"/>
+      </w:rPr>
+    </w:lvl>
+    <w:lvl w:ilvl="3" w:tplc="04090001" w:tentative="1">
+      <w:start w:val="1"/>
+      <w:numFmt w:val="bullet"/>
+      <w:lvlText w:val=""/>
+      <w:lvlJc w:val="left"/>
+      <w:pPr>
+        <w:ind w:left="2880" w:hanging="360"/>
+      </w:pPr>
+      <w:rPr>
+        <w:rFonts w:ascii="Symbol" w:hAnsi="Symbol" w:hint="default"/>
+      </w:rPr>
+    </w:lvl>
+    <w:lvl w:ilvl="4" w:tplc="04090003" w:tentative="1">
+      <w:start w:val="1"/>
+      <w:numFmt w:val="bullet"/>
+      <w:lvlText w:val="o"/>
+      <w:lvlJc w:val="left"/>
+      <w:pPr>
+        <w:ind w:left="3600" w:hanging="360"/>
+      </w:pPr>
+      <w:rPr>
+        <w:rFonts w:ascii="Courier New" w:hAnsi="Courier New" w:cs="Courier New" w:hint="default"/>
+      </w:rPr>
+    </w:lvl>
+    <w:lvl w:ilvl="5" w:tplc="04090005" w:tentative="1">
+      <w:start w:val="1"/>
+      <w:numFmt w:val="bullet"/>
+      <w:lvlText w:val=""/>
+      <w:lvlJc w:val="left"/>
+      <w:pPr>
+        <w:ind w:left="4320" w:hanging="360"/>
+      </w:pPr>
+      <w:rPr>
+        <w:rFonts w:ascii="Wingdings" w:hAnsi="Wingdings" w:hint="default"/>
+      </w:rPr>
+    </w:lvl>
+    <w:lvl w:ilvl="6" w:tplc="04090001" w:tentative="1">
+      <w:start w:val="1"/>
+      <w:numFmt w:val="bullet"/>
+      <w:lvlText w:val=""/>
+      <w:lvlJc w:val="left"/>
+      <w:pPr>
+        <w:ind w:left="5040" w:hanging="360"/>
+      </w:pPr>
+      <w:rPr>
+        <w:rFonts w:ascii="Symbol" w:hAnsi="Symbol" w:hint="default"/>
+      </w:rPr>
+    </w:lvl>
+    <w:lvl w:ilvl="7" w:tplc="04090003" w:tentative="1">
+      <w:start w:val="1"/>
+      <w:numFmt w:val="bullet"/>
+      <w:lvlText w:val="o"/>
+      <w:lvlJc w:val="left"/>
+      <w:pPr>
+        <w:ind w:left="5760" w:hanging="360"/>
+      </w:pPr>
+      <w:rPr>
+        <w:rFonts w:ascii="Courier New" w:hAnsi="Courier New" w:cs="Courier New" w:hint="default"/>
+      </w:rPr>
+    </w:lvl>
+    <w:lvl w:ilvl="8" w:tplc="04090005" w:tentative="1">
+      <w:start w:val="1"/>
+      <w:numFmt w:val="bullet"/>
+      <w:lvlText w:val=""/>
+      <w:lvlJc w:val="left"/>
+      <w:pPr>
+        <w:ind w:left="6480" w:hanging="360"/>
+      </w:pPr>
+      <w:rPr>
+        <w:rFonts w:ascii="Wingdings" w:hAnsi="Wingdings" w:hint="default"/>
+      </w:rPr>
+    </w:lvl>
+  </w:abstractNum>
+  <w:abstractNum w:abstractNumId="7">
+    <w:nsid w:val="4C7274AB"/>
+    <w:multiLevelType w:val="hybridMultilevel"/>
+    <w:tmpl w:val="3DF65CF0"/>
+    <w:lvl w:ilvl="0" w:tplc="04090001">
+      <w:start w:val="1"/>
+      <w:numFmt w:val="bullet"/>
+      <w:lvlText w:val=""/>
+      <w:lvlJc w:val="left"/>
+      <w:pPr>
+        <w:ind w:left="720" w:hanging="360"/>
+      </w:pPr>
+      <w:rPr>
+        <w:rFonts w:ascii="Symbol" w:hAnsi="Symbol" w:hint="default"/>
+      </w:rPr>
+    </w:lvl>
+    <w:lvl w:ilvl="1" w:tplc="04090003" w:tentative="1">
+      <w:start w:val="1"/>
+      <w:numFmt w:val="bullet"/>
+      <w:lvlText w:val="o"/>
+      <w:lvlJc w:val="left"/>
+      <w:pPr>
+        <w:ind w:left="1440" w:hanging="360"/>
+      </w:pPr>
+      <w:rPr>
+        <w:rFonts w:ascii="Courier New" w:hAnsi="Courier New" w:cs="Courier New" w:hint="default"/>
+      </w:rPr>
+    </w:lvl>
+    <w:lvl w:ilvl="2" w:tplc="04090005" w:tentative="1">
+      <w:start w:val="1"/>
+      <w:numFmt w:val="bullet"/>
+      <w:lvlText w:val=""/>
+      <w:lvlJc w:val="left"/>
+      <w:pPr>
+        <w:ind w:left="2160" w:hanging="360"/>
+      </w:pPr>
+      <w:rPr>
+        <w:rFonts w:ascii="Wingdings" w:hAnsi="Wingdings" w:hint="default"/>
+      </w:rPr>
+    </w:lvl>
+    <w:lvl w:ilvl="3" w:tplc="04090001" w:tentative="1">
+      <w:start w:val="1"/>
+      <w:numFmt w:val="bullet"/>
+      <w:lvlText w:val=""/>
+      <w:lvlJc w:val="left"/>
+      <w:pPr>
+        <w:ind w:left="2880" w:hanging="360"/>
+      </w:pPr>
+      <w:rPr>
+        <w:rFonts w:ascii="Symbol" w:hAnsi="Symbol" w:hint="default"/>
+      </w:rPr>
+    </w:lvl>
+    <w:lvl w:ilvl="4" w:tplc="04090003" w:tentative="1">
+      <w:start w:val="1"/>
+      <w:numFmt w:val="bullet"/>
+      <w:lvlText w:val="o"/>
+      <w:lvlJc w:val="left"/>
+      <w:pPr>
+        <w:ind w:left="3600" w:hanging="360"/>
+      </w:pPr>
+      <w:rPr>
+        <w:rFonts w:ascii="Courier New" w:hAnsi="Courier New" w:cs="Courier New" w:hint="default"/>
+      </w:rPr>
+    </w:lvl>
+    <w:lvl w:ilvl="5" w:tplc="04090005" w:tentative="1">
+      <w:start w:val="1"/>
+      <w:numFmt w:val="bullet"/>
+      <w:lvlText w:val=""/>
+      <w:lvlJc w:val="left"/>
+      <w:pPr>
+        <w:ind w:left="4320" w:hanging="360"/>
+      </w:pPr>
+      <w:rPr>
+        <w:rFonts w:ascii="Wingdings" w:hAnsi="Wingdings" w:hint="default"/>
+      </w:rPr>
+    </w:lvl>
+    <w:lvl w:ilvl="6" w:tplc="04090001" w:tentative="1">
+      <w:start w:val="1"/>
+      <w:numFmt w:val="bullet"/>
+      <w:lvlText w:val=""/>
+      <w:lvlJc w:val="left"/>
+      <w:pPr>
+        <w:ind w:left="5040" w:hanging="360"/>
+      </w:pPr>
+      <w:rPr>
+        <w:rFonts w:ascii="Symbol" w:hAnsi="Symbol" w:hint="default"/>
+      </w:rPr>
+    </w:lvl>
+    <w:lvl w:ilvl="7" w:tplc="04090003" w:tentative="1">
+      <w:start w:val="1"/>
+      <w:numFmt w:val="bullet"/>
+      <w:lvlText w:val="o"/>
+      <w:lvlJc w:val="left"/>
+      <w:pPr>
+        <w:ind w:left="5760" w:hanging="360"/>
+      </w:pPr>
+      <w:rPr>
+        <w:rFonts w:ascii="Courier New" w:hAnsi="Courier New" w:cs="Courier New" w:hint="default"/>
+      </w:rPr>
+    </w:lvl>
+    <w:lvl w:ilvl="8" w:tplc="04090005" w:tentative="1">
+      <w:start w:val="1"/>
+      <w:numFmt w:val="bullet"/>
+      <w:lvlText w:val=""/>
+      <w:lvlJc w:val="left"/>
+      <w:pPr>
+        <w:ind w:left="6480" w:hanging="360"/>
+      </w:pPr>
+      <w:rPr>
+        <w:rFonts w:ascii="Wingdings" w:hAnsi="Wingdings" w:hint="default"/>
+      </w:rPr>
+    </w:lvl>
+  </w:abstractNum>
+  <w:abstractNum w:abstractNumId="8">
     <w:nsid w:val="51DC1DBD"/>
     <w:multiLevelType w:val="hybridMultilevel"/>
     <w:tmpl w:val="D5688768"/>
@@ -4267,7 +4889,7 @@
       </w:rPr>
     </w:lvl>
   </w:abstractNum>
-  <w:abstractNum w:abstractNumId="6">
+  <w:abstractNum w:abstractNumId="9">
     <w:nsid w:val="539C5FE8"/>
     <w:multiLevelType w:val="hybridMultilevel"/>
     <w:tmpl w:val="BE044DFA"/>
@@ -4408,7 +5030,7 @@
       </w:rPr>
     </w:lvl>
   </w:abstractNum>
-  <w:abstractNum w:abstractNumId="7">
+  <w:abstractNum w:abstractNumId="10">
     <w:nsid w:val="561E7CD7"/>
     <w:multiLevelType w:val="hybridMultilevel"/>
     <w:tmpl w:val="268E6602"/>
@@ -4549,7 +5171,7 @@
       </w:rPr>
     </w:lvl>
   </w:abstractNum>
-  <w:abstractNum w:abstractNumId="8">
+  <w:abstractNum w:abstractNumId="11">
     <w:nsid w:val="62D001E2"/>
     <w:multiLevelType w:val="hybridMultilevel"/>
     <w:tmpl w:val="1030722E"/>
@@ -4638,7 +5260,7 @@
       </w:pPr>
     </w:lvl>
   </w:abstractNum>
-  <w:abstractNum w:abstractNumId="9">
+  <w:abstractNum w:abstractNumId="12">
     <w:nsid w:val="68560730"/>
     <w:multiLevelType w:val="hybridMultilevel"/>
     <w:tmpl w:val="1030722E"/>
@@ -4727,7 +5349,93 @@
       </w:pPr>
     </w:lvl>
   </w:abstractNum>
-  <w:abstractNum w:abstractNumId="10">
+  <w:abstractNum w:abstractNumId="13">
+    <w:nsid w:val="6B660846"/>
+    <w:multiLevelType w:val="hybridMultilevel"/>
+    <w:tmpl w:val="39B08F28"/>
+    <w:lvl w:ilvl="0" w:tplc="0409000F">
+      <w:start w:val="1"/>
+      <w:numFmt w:val="decimal"/>
+      <w:lvlText w:val="%1."/>
+      <w:lvlJc w:val="left"/>
+      <w:pPr>
+        <w:ind w:left="720" w:hanging="360"/>
+      </w:pPr>
+    </w:lvl>
+    <w:lvl w:ilvl="1" w:tplc="04090019" w:tentative="1">
+      <w:start w:val="1"/>
+      <w:numFmt w:val="lowerLetter"/>
+      <w:lvlText w:val="%2."/>
+      <w:lvlJc w:val="left"/>
+      <w:pPr>
+        <w:ind w:left="1440" w:hanging="360"/>
+      </w:pPr>
+    </w:lvl>
+    <w:lvl w:ilvl="2" w:tplc="0409001B" w:tentative="1">
+      <w:start w:val="1"/>
+      <w:numFmt w:val="lowerRoman"/>
+      <w:lvlText w:val="%3."/>
+      <w:lvlJc w:val="right"/>
+      <w:pPr>
+        <w:ind w:left="2160" w:hanging="180"/>
+      </w:pPr>
+    </w:lvl>
+    <w:lvl w:ilvl="3" w:tplc="0409000F" w:tentative="1">
+      <w:start w:val="1"/>
+      <w:numFmt w:val="decimal"/>
+      <w:lvlText w:val="%4."/>
+      <w:lvlJc w:val="left"/>
+      <w:pPr>
+        <w:ind w:left="2880" w:hanging="360"/>
+      </w:pPr>
+    </w:lvl>
+    <w:lvl w:ilvl="4" w:tplc="04090019" w:tentative="1">
+      <w:start w:val="1"/>
+      <w:numFmt w:val="lowerLetter"/>
+      <w:lvlText w:val="%5."/>
+      <w:lvlJc w:val="left"/>
+      <w:pPr>
+        <w:ind w:left="3600" w:hanging="360"/>
+      </w:pPr>
+    </w:lvl>
+    <w:lvl w:ilvl="5" w:tplc="0409001B" w:tentative="1">
+      <w:start w:val="1"/>
+      <w:numFmt w:val="lowerRoman"/>
+      <w:lvlText w:val="%6."/>
+      <w:lvlJc w:val="right"/>
+      <w:pPr>
+        <w:ind w:left="4320" w:hanging="180"/>
+      </w:pPr>
+    </w:lvl>
+    <w:lvl w:ilvl="6" w:tplc="0409000F" w:tentative="1">
+      <w:start w:val="1"/>
+      <w:numFmt w:val="decimal"/>
+      <w:lvlText w:val="%7."/>
+      <w:lvlJc w:val="left"/>
+      <w:pPr>
+        <w:ind w:left="5040" w:hanging="360"/>
+      </w:pPr>
+    </w:lvl>
+    <w:lvl w:ilvl="7" w:tplc="04090019" w:tentative="1">
+      <w:start w:val="1"/>
+      <w:numFmt w:val="lowerLetter"/>
+      <w:lvlText w:val="%8."/>
+      <w:lvlJc w:val="left"/>
+      <w:pPr>
+        <w:ind w:left="5760" w:hanging="360"/>
+      </w:pPr>
+    </w:lvl>
+    <w:lvl w:ilvl="8" w:tplc="0409001B" w:tentative="1">
+      <w:start w:val="1"/>
+      <w:numFmt w:val="lowerRoman"/>
+      <w:lvlText w:val="%9."/>
+      <w:lvlJc w:val="right"/>
+      <w:pPr>
+        <w:ind w:left="6480" w:hanging="180"/>
+      </w:pPr>
+    </w:lvl>
+  </w:abstractNum>
+  <w:abstractNum w:abstractNumId="14">
     <w:nsid w:val="76DC3269"/>
     <w:multiLevelType w:val="hybridMultilevel"/>
     <w:tmpl w:val="1030722E"/>
@@ -4817,16 +5525,16 @@
     </w:lvl>
   </w:abstractNum>
   <w:num w:numId="1">
-    <w:abstractNumId w:val="4"/>
+    <w:abstractNumId w:val="5"/>
   </w:num>
   <w:num w:numId="2">
-    <w:abstractNumId w:val="6"/>
+    <w:abstractNumId w:val="9"/>
   </w:num>
   <w:num w:numId="3">
-    <w:abstractNumId w:val="5"/>
+    <w:abstractNumId w:val="8"/>
   </w:num>
   <w:num w:numId="4">
-    <w:abstractNumId w:val="7"/>
+    <w:abstractNumId w:val="10"/>
   </w:num>
   <w:num w:numId="5">
     <w:abstractNumId w:val="1"/>
@@ -4838,16 +5546,28 @@
     <w:abstractNumId w:val="3"/>
   </w:num>
   <w:num w:numId="8">
-    <w:abstractNumId w:val="9"/>
+    <w:abstractNumId w:val="12"/>
   </w:num>
   <w:num w:numId="9">
-    <w:abstractNumId w:val="8"/>
+    <w:abstractNumId w:val="11"/>
   </w:num>
   <w:num w:numId="10">
-    <w:abstractNumId w:val="10"/>
+    <w:abstractNumId w:val="14"/>
   </w:num>
   <w:num w:numId="11">
     <w:abstractNumId w:val="0"/>
+  </w:num>
+  <w:num w:numId="12">
+    <w:abstractNumId w:val="4"/>
+  </w:num>
+  <w:num w:numId="13">
+    <w:abstractNumId w:val="6"/>
+  </w:num>
+  <w:num w:numId="14">
+    <w:abstractNumId w:val="7"/>
+  </w:num>
+  <w:num w:numId="15">
+    <w:abstractNumId w:val="13"/>
   </w:num>
   <w:numIdMacAtCleanup w:val="11"/>
 </w:numbering>
@@ -8368,49 +9088,6 @@
 <file path=customXml/item1.xml><?xml version="1.0" encoding="utf-8"?>
 <b:Sources xmlns:b="http://schemas.openxmlformats.org/officeDocument/2006/bibliography" xmlns="http://schemas.openxmlformats.org/officeDocument/2006/bibliography" SelectedStyle="\IEEE2006OfficeOnline.xsl" StyleName="IEEE 2006">
   <b:Source>
-    <b:Tag>Sobol77</b:Tag>
-    <b:SourceType>JournalArticle</b:SourceType>
-    <b:Guid>{B67BF41C-5CB3-45D4-AB3F-4CC73F1F033B}</b:Guid>
-    <b:LCID>0</b:LCID>
-    <b:Author>
-      <b:Author>
-        <b:NameList>
-          <b:Person>
-            <b:Last>Sobol</b:Last>
-            <b:First>I.</b:First>
-          </b:Person>
-        </b:NameList>
-      </b:Author>
-    </b:Author>
-    <b:Title>Uniformly Distributed Sequences with an Additional Uniform Property</b:Title>
-    <b:Year>1977</b:Year>
-    <b:JournalName>USSR Computational Mathematics and Mathematical Physics</b:JournalName>
-    <b:Pages>236-242</b:Pages>
-    <b:Volume>16</b:Volume>
-    <b:RefOrder>1</b:RefOrder>
-  </b:Source>
-  <b:Source>
-    <b:Tag>Niederreiter92</b:Tag>
-    <b:SourceType>JournalArticle</b:SourceType>
-    <b:Guid>{E73AEB75-70FD-4949-A023-65FF31DACCFF}</b:Guid>
-    <b:LCID>0</b:LCID>
-    <b:Author>
-      <b:Author>
-        <b:NameList>
-          <b:Person>
-            <b:Last>Niederreiter</b:Last>
-            <b:First>H.</b:First>
-          </b:Person>
-        </b:NameList>
-      </b:Author>
-    </b:Author>
-    <b:Title>Random Number Generation and quasi-Monte Carlo Methods</b:Title>
-    <b:JournalName>SIAM</b:JournalName>
-    <b:Year>1992</b:Year>
-    <b:StandardNumber>ISBN13: 978-0-898712-95-7</b:StandardNumber>
-    <b:RefOrder>2</b:RefOrder>
-  </b:Source>
-  <b:Source>
     <b:Tag>L1inFlight2012</b:Tag>
     <b:SourceType>BookSection</b:SourceType>
     <b:Guid>{BEC40F90-FB36-44A5-999E-E84A1D82A26D}</b:Guid>
@@ -8450,31 +9127,7 @@
     <b:BookTitle>Intelligent Systems, Progress in Aeronautics and Astronautics Series</b:BookTitle>
     <b:Year>2012</b:Year>
     <b:Publisher>American Institute of Aeronautics and Astronautics</b:Publisher>
-    <b:RefOrder>4</b:RefOrder>
-  </b:Source>
-  <b:Source>
-    <b:Tag>Nie12</b:Tag>
-    <b:SourceType>BookSection</b:SourceType>
-    <b:Guid>{0B546C3F-2112-41E7-A448-C56B1C52BADF}</b:Guid>
-    <b:LCID>0</b:LCID>
-    <b:Author>
-      <b:Author>
-        <b:NameList>
-          <b:Person>
-            <b:Last>Niederreiter</b:Last>
-            <b:First>H.</b:First>
-          </b:Person>
-        </b:NameList>
-      </b:Author>
-    </b:Author>
-    <b:Title>Low-Discrepancy Simulation</b:Title>
-    <b:BookTitle>Handbook of Computational Finance</b:BookTitle>
-    <b:Year>2012</b:Year>
-    <b:Pages>703-729</b:Pages>
-    <b:Publisher>Springer Berlin Heidelberg</b:Publisher>
-    <b:StandardNumber>ISBN 978-3-642-17253-3</b:StandardNumber>
-    <b:DOI>10.1007/978-3-642-17254-0_26</b:DOI>
-    <b:RefOrder>3</b:RefOrder>
+    <b:RefOrder>1</b:RefOrder>
   </b:Source>
   <b:Source>
     <b:Tag>Etkin96</b:Tag>
@@ -8500,13 +9153,13 @@
     <b:Publisher>Wiley</b:Publisher>
     <b:Pages>400</b:Pages>
     <b:StandardNumber>ISBN-10: 0471034185</b:StandardNumber>
-    <b:RefOrder>5</b:RefOrder>
+    <b:RefOrder>2</b:RefOrder>
   </b:Source>
 </b:Sources>
 </file>
 
 <file path=customXml/itemProps1.xml><?xml version="1.0" encoding="utf-8"?>
-<ds:datastoreItem xmlns:ds="http://schemas.openxmlformats.org/officeDocument/2006/customXml" ds:itemID="{8572CD14-87ED-4473-80FA-DCD97350B670}">
+<ds:datastoreItem xmlns:ds="http://schemas.openxmlformats.org/officeDocument/2006/customXml" ds:itemID="{927A0A72-0A5A-4D72-A1F9-77A1D1940C98}">
   <ds:schemaRefs>
     <ds:schemaRef ds:uri="http://schemas.openxmlformats.org/officeDocument/2006/bibliography"/>
   </ds:schemaRefs>

</xml_diff>